<commit_message>
updated % in results, updated figure / updated questions
</commit_message>
<xml_diff>
--- a/Project materials/docs/Fieldwork strategies draft.docx
+++ b/Project materials/docs/Fieldwork strategies draft.docx
@@ -328,62 +328,16 @@
     <w:p>
       <w:pPr>
         <w:spacing w:line="480" w:lineRule="auto"/>
-        <w:rPr>
-          <w:color w:val="4472C4" w:themeColor="accent1"/>
-        </w:rPr>
-      </w:pPr>
-      <w:r>
-        <w:rPr>
-          <w:color w:val="4472C4" w:themeColor="accent1"/>
-        </w:rPr>
-        <w:t>[</w:t>
-      </w:r>
-      <w:r>
-        <w:rPr>
-          <w:color w:val="4472C4" w:themeColor="accent1"/>
-        </w:rPr>
-        <w:t xml:space="preserve">paragraph </w:t>
-      </w:r>
-      <w:r>
-        <w:rPr>
-          <w:color w:val="4472C4" w:themeColor="accent1"/>
-        </w:rPr>
-        <w:t>recommend</w:t>
-      </w:r>
-      <w:r>
-        <w:rPr>
-          <w:color w:val="4472C4" w:themeColor="accent1"/>
-        </w:rPr>
-        <w:t>ing</w:t>
-      </w:r>
-      <w:r>
-        <w:rPr>
-          <w:color w:val="4472C4" w:themeColor="accent1"/>
-        </w:rPr>
-        <w:t xml:space="preserve"> labs develop their own policies]</w:t>
-      </w:r>
-    </w:p>
-    <w:p>
-      <w:pPr>
-        <w:spacing w:line="480" w:lineRule="auto"/>
         <w:ind w:firstLine="720"/>
       </w:pPr>
       <w:r>
-        <w:t xml:space="preserve">To make this piece as applicable as possible, we report the results of the survey in two formats: 1) general advice, </w:t>
-      </w:r>
-      <w:r>
-        <w:t>meant</w:t>
-      </w:r>
-      <w:r>
-        <w:t xml:space="preserve"> to be </w:t>
-      </w:r>
-      <w:proofErr w:type="spellStart"/>
-      <w:r>
-        <w:t>skimmable</w:t>
-      </w:r>
-      <w:proofErr w:type="spellEnd"/>
-      <w:r>
-        <w:t xml:space="preserve">, and 2) specific actions to take at various points of the field season, designed to be more applicable to those leading a field season for the first time. We also include a </w:t>
+        <w:t>To make this piece as applicable as possible, we report the results of the survey in two formats: 1) general advice</w:t>
+      </w:r>
+      <w:r>
+        <w:t xml:space="preserve"> </w:t>
+      </w:r>
+      <w:r>
+        <w:t xml:space="preserve">and 2) specific actions to take at various points of the field season, designed to be more applicable to those leading a field season for the first time. We also include a </w:t>
       </w:r>
       <w:proofErr w:type="gramStart"/>
       <w:r>
@@ -438,50 +392,149 @@
         <w:spacing w:line="480" w:lineRule="auto"/>
       </w:pPr>
       <w:r>
-        <w:t xml:space="preserve">We developed a 15-30 survey to collect generalized advice for graduate students leading and managing fieldwork. Survey answers were anonymous, and we excluded survey responses that </w:t>
+        <w:t>We developed a survey to collect generalized advice for graduate students leading and managing fieldwork. Survey answers were anonymous, and we excluded survey responses that included identifying information (</w:t>
+      </w:r>
+      <w:proofErr w:type="spellStart"/>
+      <w:r>
+        <w:t>ie</w:t>
+      </w:r>
+      <w:proofErr w:type="spellEnd"/>
+      <w:r>
+        <w:t xml:space="preserve">, study site, region, affiliate groups, </w:t>
+      </w:r>
+      <w:proofErr w:type="spellStart"/>
+      <w:r>
+        <w:t>etc</w:t>
+      </w:r>
+      <w:proofErr w:type="spellEnd"/>
+      <w:r>
+        <w:t xml:space="preserve">) from the results. We </w:t>
       </w:r>
       <w:r>
         <w:lastRenderedPageBreak/>
-        <w:t>included identifying information (</w:t>
+        <w:t xml:space="preserve">distributed the survey </w:t>
+      </w:r>
+      <w:r>
+        <w:t xml:space="preserve">on 11/22/2021 </w:t>
+      </w:r>
+      <w:r>
+        <w:t>to the</w:t>
+      </w:r>
+      <w:r>
+        <w:t xml:space="preserve"> </w:t>
+      </w:r>
+      <w:commentRangeStart w:id="3"/>
+      <w:r>
+        <w:t>following listservs</w:t>
+      </w:r>
+      <w:commentRangeEnd w:id="3"/>
+      <w:r>
+        <w:rPr>
+          <w:rStyle w:val="CommentReference"/>
+        </w:rPr>
+        <w:commentReference w:id="3"/>
+      </w:r>
+      <w:r>
+        <w:t>:</w:t>
+      </w:r>
+      <w:r>
+        <w:t xml:space="preserve"> </w:t>
       </w:r>
       <w:proofErr w:type="spellStart"/>
       <w:r>
-        <w:t>ie</w:t>
+        <w:t>E</w:t>
+      </w:r>
+      <w:r>
+        <w:t>colog</w:t>
       </w:r>
       <w:proofErr w:type="spellEnd"/>
       <w:r>
-        <w:t xml:space="preserve">, study site, region, affiliate groups, </w:t>
+        <w:t xml:space="preserve"> (</w:t>
+      </w:r>
+      <w:hyperlink r:id="rId9" w:history="1">
+        <w:r>
+          <w:rPr>
+            <w:rStyle w:val="Hyperlink"/>
+            <w:b/>
+            <w:bCs/>
+          </w:rPr>
+          <w:t>ECOLOG-L@community.esa.org</w:t>
+        </w:r>
+      </w:hyperlink>
+      <w:r>
+        <w:rPr>
+          <w:b/>
+          <w:bCs/>
+        </w:rPr>
+        <w:t xml:space="preserve">, </w:t>
+      </w:r>
+      <w:r>
+        <w:t>Inouye 2018)</w:t>
+      </w:r>
+      <w:r>
+        <w:t xml:space="preserve">, </w:t>
+      </w:r>
+      <w:r>
+        <w:t>North American chapter of the International Association of Landscape Ecology</w:t>
+      </w:r>
+      <w:r>
+        <w:t xml:space="preserve"> </w:t>
+      </w:r>
+      <w:r>
+        <w:t>(</w:t>
+      </w:r>
+      <w:r>
+        <w:t>h</w:t>
+      </w:r>
+      <w:r>
+        <w:t>ttps://www.ialena.org/listserv.html</w:t>
+      </w:r>
+      <w:r>
+        <w:t>)</w:t>
+      </w:r>
+      <w:r>
+        <w:t xml:space="preserve"> and the American Geophysical Union </w:t>
       </w:r>
       <w:proofErr w:type="spellStart"/>
       <w:r>
-        <w:t>etc</w:t>
+        <w:t>Biogeosciences</w:t>
       </w:r>
       <w:proofErr w:type="spellEnd"/>
       <w:r>
-        <w:t xml:space="preserve">) from the results. We distributed the survey internally (to our home department and labs) and externally (to the </w:t>
-      </w:r>
-      <w:proofErr w:type="spellStart"/>
-      <w:r>
-        <w:t>ecolog</w:t>
-      </w:r>
-      <w:proofErr w:type="spellEnd"/>
-      <w:r>
-        <w:t xml:space="preserve"> (), PAGES (), geoscience () email listservs) on </w:t>
-      </w:r>
-      <w:r>
-        <w:t>11/22/221</w:t>
-      </w:r>
-      <w:r>
-        <w:t>. </w:t>
-      </w:r>
-      <w:r>
-        <w:br w:type="page"/>
+        <w:t xml:space="preserve"> </w:t>
+      </w:r>
+      <w:r>
+        <w:t>email list (</w:t>
+      </w:r>
+      <w:r>
+        <w:rPr>
+          <w:color w:val="000000"/>
+          <w:shd w:val="clear" w:color="auto" w:fill="FFFFFF"/>
+        </w:rPr>
+        <w:t>AGUbiogeosciences@ConnectedCommunity.org</w:t>
+      </w:r>
+      <w:r>
+        <w:rPr>
+          <w:color w:val="000000"/>
+          <w:shd w:val="clear" w:color="auto" w:fill="FFFFFF"/>
+        </w:rPr>
+        <w:t>)</w:t>
+      </w:r>
+      <w:r>
+        <w:t xml:space="preserve">. We also circulated the survey on twitter and among our personal networks. </w:t>
       </w:r>
     </w:p>
     <w:p>
       <w:pPr>
         <w:pStyle w:val="Heading1"/>
-        <w:spacing w:line="480" w:lineRule="auto"/>
+      </w:pPr>
+      <w:r>
+        <w:t>Results</w:t>
+      </w:r>
+    </w:p>
+    <w:p>
+      <w:pPr>
+        <w:pStyle w:val="Heading2"/>
         <w:rPr>
           <w:rFonts w:cs="Times New Roman"/>
           <w:szCs w:val="24"/>
@@ -492,21 +545,13 @@
           <w:rFonts w:cs="Times New Roman"/>
           <w:szCs w:val="24"/>
         </w:rPr>
-        <w:lastRenderedPageBreak/>
-        <w:t>Results</w:t>
-      </w:r>
-    </w:p>
-    <w:p>
-      <w:pPr>
-        <w:pStyle w:val="Heading2"/>
-      </w:pPr>
-      <w:r>
         <w:t>Survey results</w:t>
       </w:r>
     </w:p>
     <w:p>
       <w:pPr>
         <w:spacing w:line="480" w:lineRule="auto"/>
+        <w:ind w:firstLine="720"/>
       </w:pPr>
       <w:r>
         <w:t xml:space="preserve">Between </w:t>
@@ -515,37 +560,142 @@
         <w:t xml:space="preserve">11/22/21 </w:t>
       </w:r>
       <w:r>
-        <w:t xml:space="preserve">and DATE, # individuals completed the survey (% response rate). % </w:t>
-      </w:r>
-      <w:proofErr w:type="gramStart"/>
-      <w:r>
-        <w:t>of</w:t>
-      </w:r>
-      <w:proofErr w:type="gramEnd"/>
-      <w:r>
-        <w:t xml:space="preserve"> respondents were graduate students, % were faculty members, % were postdoctoral researchers and % self-identified as 'other' (including XYZ). </w:t>
-      </w:r>
-    </w:p>
-    <w:p>
-      <w:pPr>
-        <w:spacing w:line="480" w:lineRule="auto"/>
-      </w:pPr>
-      <w:r>
-        <w:t xml:space="preserve">Respondents had a mix of experiences and backgrounds: % of respondents had # years + experience leading </w:t>
-      </w:r>
-      <w:proofErr w:type="spellStart"/>
-      <w:r>
-        <w:t>fieldcrews</w:t>
-      </w:r>
-      <w:proofErr w:type="spellEnd"/>
-      <w:r>
-        <w:t xml:space="preserve">, % of </w:t>
-      </w:r>
-      <w:r>
-        <w:t>respondents</w:t>
-      </w:r>
-      <w:r>
-        <w:t xml:space="preserve"> had # years conducting fieldwork not as a team lead, and % of respondents had # years of experience supervising fieldwork. </w:t>
+        <w:t xml:space="preserve">and DATE, </w:t>
+      </w:r>
+      <w:r>
+        <w:t>94</w:t>
+      </w:r>
+      <w:r>
+        <w:t xml:space="preserve"> individuals completed the survey</w:t>
+      </w:r>
+      <w:r>
+        <w:t>. 4</w:t>
+      </w:r>
+      <w:r>
+        <w:t>9</w:t>
+      </w:r>
+      <w:r>
+        <w:t>% of respondents were graduate students</w:t>
+      </w:r>
+      <w:r>
+        <w:t xml:space="preserve"> (n = 46)</w:t>
+      </w:r>
+      <w:r>
+        <w:t xml:space="preserve">, </w:t>
+      </w:r>
+      <w:r>
+        <w:t>16</w:t>
+      </w:r>
+      <w:r>
+        <w:t>% were faculty members</w:t>
+      </w:r>
+      <w:r>
+        <w:t xml:space="preserve"> (n = 15)</w:t>
+      </w:r>
+      <w:r>
+        <w:t xml:space="preserve">, </w:t>
+      </w:r>
+      <w:r>
+        <w:t>20</w:t>
+      </w:r>
+      <w:r>
+        <w:t>% were postdoctoral researchers</w:t>
+      </w:r>
+      <w:r>
+        <w:t xml:space="preserve"> (n = 19</w:t>
+      </w:r>
+      <w:r>
+        <w:t xml:space="preserve">) </w:t>
+      </w:r>
+      <w:r>
+        <w:t>and</w:t>
+      </w:r>
+      <w:r>
+        <w:t xml:space="preserve"> </w:t>
+      </w:r>
+      <w:r>
+        <w:t>12</w:t>
+      </w:r>
+      <w:r>
+        <w:t xml:space="preserve">% self-identified as 'other' (including </w:t>
+      </w:r>
+      <w:r>
+        <w:t>research staff, college administrator, and ex-academic</w:t>
+      </w:r>
+      <w:r>
+        <w:t>). </w:t>
+      </w:r>
+    </w:p>
+    <w:p>
+      <w:pPr>
+        <w:spacing w:line="480" w:lineRule="auto"/>
+        <w:ind w:firstLine="720"/>
+      </w:pPr>
+      <w:r>
+        <w:t>Respondents had a mix of experiences and backgrounds: </w:t>
+      </w:r>
+      <w:r>
+        <w:t>45</w:t>
+      </w:r>
+      <w:r>
+        <w:t xml:space="preserve">% of respondents had </w:t>
+      </w:r>
+      <w:r>
+        <w:t>&gt;5</w:t>
+      </w:r>
+      <w:r>
+        <w:t xml:space="preserve"> years conducting fieldwork not as a team lead</w:t>
+      </w:r>
+      <w:r>
+        <w:t xml:space="preserve"> (n = 43)</w:t>
+      </w:r>
+      <w:r>
+        <w:t xml:space="preserve">, </w:t>
+      </w:r>
+      <w:r>
+        <w:t>24</w:t>
+      </w:r>
+      <w:r>
+        <w:t xml:space="preserve">% of respondents had </w:t>
+      </w:r>
+      <w:r>
+        <w:t xml:space="preserve">&gt;5 </w:t>
+      </w:r>
+      <w:r>
+        <w:t xml:space="preserve">years </w:t>
+      </w:r>
+      <w:r>
+        <w:t xml:space="preserve">of </w:t>
+      </w:r>
+      <w:r>
+        <w:t>experience leading fieldcrews</w:t>
+      </w:r>
+      <w:r>
+        <w:t xml:space="preserve"> (n = 23)</w:t>
+      </w:r>
+      <w:r>
+        <w:t xml:space="preserve">, and </w:t>
+      </w:r>
+      <w:r>
+        <w:t>14</w:t>
+      </w:r>
+      <w:r>
+        <w:t xml:space="preserve">% of respondents had </w:t>
+      </w:r>
+      <w:r>
+        <w:t>&gt;</w:t>
+      </w:r>
+      <w:r>
+        <w:t xml:space="preserve">5 </w:t>
+      </w:r>
+      <w:r>
+        <w:t>years</w:t>
+      </w:r>
+      <w:r>
+        <w:t xml:space="preserve"> of experience supervising fieldwork</w:t>
+      </w:r>
+      <w:r>
+        <w:t xml:space="preserve"> (n = 13) (Fig. 1). </w:t>
       </w:r>
     </w:p>
     <w:p>
@@ -557,10 +707,10 @@
           <w:noProof/>
         </w:rPr>
         <w:drawing>
-          <wp:inline distT="0" distB="0" distL="0" distR="0" wp14:anchorId="4C20B9AB" wp14:editId="6E15AACD">
-            <wp:extent cx="6693792" cy="1735666"/>
-            <wp:effectExtent l="0" t="0" r="0" b="4445"/>
-            <wp:docPr id="1" name="Picture 1"/>
+          <wp:inline distT="0" distB="0" distL="0" distR="0" wp14:anchorId="7B915430" wp14:editId="4151BB35">
+            <wp:extent cx="5943600" cy="1541145"/>
+            <wp:effectExtent l="0" t="0" r="0" b="0"/>
+            <wp:docPr id="2" name="Picture 2" descr="Chart&#10;&#10;Description automatically generated"/>
             <wp:cNvGraphicFramePr>
               <a:graphicFrameLocks xmlns:a="http://schemas.openxmlformats.org/drawingml/2006/main" noChangeAspect="1"/>
             </wp:cNvGraphicFramePr>
@@ -568,11 +718,11 @@
               <a:graphicData uri="http://schemas.openxmlformats.org/drawingml/2006/picture">
                 <pic:pic xmlns:pic="http://schemas.openxmlformats.org/drawingml/2006/picture">
                   <pic:nvPicPr>
-                    <pic:cNvPr id="1" name="Picture 1"/>
+                    <pic:cNvPr id="2" name="Picture 2" descr="Chart&#10;&#10;Description automatically generated"/>
                     <pic:cNvPicPr/>
                   </pic:nvPicPr>
                   <pic:blipFill>
-                    <a:blip r:embed="rId9">
+                    <a:blip r:embed="rId10">
                       <a:extLst>
                         <a:ext uri="{28A0092B-C50C-407E-A947-70E740481C1C}">
                           <a14:useLocalDpi xmlns:a14="http://schemas.microsoft.com/office/drawing/2010/main" val="0"/>
@@ -586,7 +736,7 @@
                   <pic:spPr>
                     <a:xfrm>
                       <a:off x="0" y="0"/>
-                      <a:ext cx="6718423" cy="1742053"/>
+                      <a:ext cx="5943600" cy="1541145"/>
                     </a:xfrm>
                     <a:prstGeom prst="rect">
                       <a:avLst/>
@@ -607,56 +757,42 @@
           <w:bCs/>
         </w:rPr>
       </w:pPr>
+      <w:commentRangeStart w:id="4"/>
       <w:r>
         <w:rPr>
           <w:b/>
           <w:bCs/>
         </w:rPr>
-        <w:t xml:space="preserve">Figure X. Years of experience of survey respondents. </w:t>
+        <w:t xml:space="preserve">Figure X. </w:t>
+      </w:r>
+      <w:commentRangeEnd w:id="4"/>
+      <w:r>
+        <w:rPr>
+          <w:rStyle w:val="CommentReference"/>
+        </w:rPr>
+        <w:commentReference w:id="4"/>
       </w:r>
       <w:r>
         <w:rPr>
           <w:b/>
           <w:bCs/>
         </w:rPr>
-        <w:t xml:space="preserve">[Please ignore bin width, will update, was working on plane without </w:t>
-      </w:r>
-      <w:proofErr w:type="spellStart"/>
+        <w:t>Years of experience of survey respondents.</w:t>
+      </w:r>
       <w:r>
         <w:rPr>
           <w:b/>
           <w:bCs/>
         </w:rPr>
-        <w:t>wifi</w:t>
-      </w:r>
-      <w:proofErr w:type="spellEnd"/>
+        <w:t xml:space="preserve"> A) Respondent’s years of experience in the field in any capacity. B) Respondent’s years of experience leading fieldwork for at least 3 weeks in the field (cumulative) per year. C) Respondent’s years of experience </w:t>
+      </w:r>
       <w:r>
         <w:rPr>
           <w:b/>
           <w:bCs/>
         </w:rPr>
-        <w:t xml:space="preserve">]. A) Respondent’s years of experience in the field in any capacity. B) Respondent’s years of experience leading fieldwork </w:t>
-      </w:r>
-      <w:r>
-        <w:rPr>
-          <w:b/>
-          <w:bCs/>
-        </w:rPr>
-        <w:t>for at least 3 weeks in the field (cumulative) per year</w:t>
-      </w:r>
-      <w:r>
-        <w:rPr>
-          <w:b/>
-          <w:bCs/>
-        </w:rPr>
-        <w:t>. C) Respondent’s years of experience supervising fieldwork (i.e., supervising a graduate student leading fieldwork</w:t>
-      </w:r>
-      <w:r>
-        <w:rPr>
-          <w:b/>
-          <w:bCs/>
-        </w:rPr>
-        <w:t>) for at least 3 weeks in the field (cumulative) per year.</w:t>
+        <w:lastRenderedPageBreak/>
+        <w:t>supervising fieldwork (i.e., supervising a graduate student leading fieldwork) for at least 3 weeks in the field (cumulative) per year.</w:t>
       </w:r>
       <w:r>
         <w:t xml:space="preserve"> </w:t>
@@ -667,23 +803,49 @@
         <w:spacing w:line="480" w:lineRule="auto"/>
       </w:pPr>
       <w:r>
+        <w:t>57</w:t>
+      </w:r>
+      <w:r>
+        <w:t>% of respondents typically conducted fieldwork in remote environments</w:t>
+      </w:r>
+      <w:r>
+        <w:t xml:space="preserve"> (n = 54)</w:t>
+      </w:r>
+      <w:r>
+        <w:t xml:space="preserve">, </w:t>
+      </w:r>
+      <w:r>
+        <w:t>7</w:t>
+      </w:r>
+      <w:r>
+        <w:t>% described working in urban areas</w:t>
+      </w:r>
+      <w:r>
+        <w:t xml:space="preserve"> (n = 7)</w:t>
+      </w:r>
+      <w:r>
+        <w:t xml:space="preserve">, </w:t>
+      </w:r>
+      <w:r>
+        <w:t>40</w:t>
+      </w:r>
+      <w:r>
+        <w:t xml:space="preserve">% worked in </w:t>
+      </w:r>
+      <w:r>
+        <w:t xml:space="preserve">semi-remote regions (i.e., wildlands near cities) (n = 38) </w:t>
+      </w:r>
+      <w:r>
+        <w:t xml:space="preserve">and </w:t>
+      </w:r>
+      <w:r>
+        <w:t>1</w:t>
+      </w:r>
+      <w:r>
         <w:t xml:space="preserve">% </w:t>
       </w:r>
-      <w:proofErr w:type="gramStart"/>
-      <w:r>
-        <w:t>of</w:t>
-      </w:r>
-      <w:proofErr w:type="gramEnd"/>
-      <w:r>
-        <w:t xml:space="preserve"> respondents typically conducted fieldwork in remote environments, % described working in urban areas, % worked in a mix of both and % were 'other' (</w:t>
-      </w:r>
-      <w:proofErr w:type="spellStart"/>
-      <w:r>
-        <w:t>ie</w:t>
-      </w:r>
-      <w:proofErr w:type="spellEnd"/>
-      <w:r>
-        <w:t>, some examples).</w:t>
+      <w:r>
+        <w:t xml:space="preserve">worked in coastal habitats. Some respondents (5%) reported working in a mix of regions. </w:t>
       </w:r>
     </w:p>
     <w:p>
@@ -861,7 +1023,11 @@
       </w:r>
       <w:proofErr w:type="spellEnd"/>
       <w:r>
-        <w:t>) or internal (other team members)</w:t>
+        <w:t xml:space="preserve">) or </w:t>
+      </w:r>
+      <w:r>
+        <w:lastRenderedPageBreak/>
+        <w:t>internal (other team members)</w:t>
       </w:r>
       <w:r>
         <w:t xml:space="preserve"> (</w:t>
@@ -930,7 +1096,6 @@
           <w:b/>
           <w:bCs/>
         </w:rPr>
-        <w:lastRenderedPageBreak/>
         <w:t>Use incentives easily and often</w:t>
       </w:r>
     </w:p>
@@ -1126,6 +1291,7 @@
           <w:rFonts w:cs="Times New Roman"/>
           <w:szCs w:val="24"/>
         </w:rPr>
+        <w:lastRenderedPageBreak/>
         <w:t>Acknowledgements</w:t>
       </w:r>
     </w:p>
@@ -1230,6 +1396,7 @@
         <w:ind w:left="720" w:hanging="720"/>
         <w:rPr>
           <w:color w:val="000000" w:themeColor="text1"/>
+          <w:shd w:val="clear" w:color="auto" w:fill="FFFFFF"/>
         </w:rPr>
       </w:pPr>
       <w:r>
@@ -1237,7 +1404,6 @@
           <w:color w:val="000000" w:themeColor="text1"/>
           <w:shd w:val="clear" w:color="auto" w:fill="FFFFFF"/>
         </w:rPr>
-        <w:lastRenderedPageBreak/>
         <w:t xml:space="preserve">Houle, A., Chapman, </w:t>
       </w:r>
       <w:proofErr w:type="gramStart"/>
@@ -1291,28 +1457,66 @@
     </w:p>
     <w:p>
       <w:pPr>
-        <w:pStyle w:val="ListParagraph"/>
-        <w:spacing w:line="480" w:lineRule="auto"/>
-        <w:ind w:hanging="720"/>
-      </w:pPr>
-      <w:r>
-        <w:t>Tracy, E.E., Teal, C.N., Ingram, S.J., Jenney, C.J., Grant, J.D. and Bonar, S.A., 2021. The Impact of COVID‐19 on Freshwater Fisheries Fieldwork and Data Collection. </w:t>
+        <w:spacing w:line="480" w:lineRule="auto"/>
+        <w:ind w:left="720" w:hanging="720"/>
+        <w:rPr>
+          <w:color w:val="000000" w:themeColor="text1"/>
+        </w:rPr>
+      </w:pPr>
+      <w:r>
+        <w:rPr>
+          <w:color w:val="000000" w:themeColor="text1"/>
+        </w:rPr>
+        <w:t>Inouye, D.W., 2018. ECOLOG-L’s function in the ecological community. </w:t>
       </w:r>
       <w:r>
         <w:rPr>
           <w:i/>
           <w:iCs/>
+          <w:color w:val="000000" w:themeColor="text1"/>
+        </w:rPr>
+        <w:t>Bulletin of the Ecological Society of America</w:t>
+      </w:r>
+      <w:r>
+        <w:rPr>
+          <w:color w:val="000000" w:themeColor="text1"/>
+        </w:rPr>
+        <w:t>, </w:t>
+      </w:r>
+      <w:r>
+        <w:rPr>
+          <w:i/>
+          <w:iCs/>
+          <w:color w:val="000000" w:themeColor="text1"/>
+        </w:rPr>
+        <w:t>99</w:t>
+      </w:r>
+      <w:r>
+        <w:rPr>
+          <w:color w:val="000000" w:themeColor="text1"/>
+        </w:rPr>
+        <w:t>(3), pp.351-354.</w:t>
+      </w:r>
+    </w:p>
+    <w:p>
+      <w:pPr>
+        <w:pStyle w:val="ListParagraph"/>
+        <w:spacing w:line="480" w:lineRule="auto"/>
+        <w:ind w:hanging="720"/>
+      </w:pPr>
+      <w:r>
+        <w:t>Tracy, E.E., Teal, C.N., Ingram, S.J., Jenney, C.J., Grant, J.D. and Bonar, S.A., 2021. The Impact of COVID‐19 on Freshwater Fisheries Fieldwork and Data Collection. </w:t>
+      </w:r>
+      <w:r>
+        <w:rPr>
+          <w:i/>
+          <w:iCs/>
         </w:rPr>
         <w:t>Fisheries</w:t>
       </w:r>
       <w:r>
         <w:t>.</w:t>
       </w:r>
-    </w:p>
-    <w:p>
-      <w:pPr>
-        <w:spacing w:line="480" w:lineRule="auto"/>
-      </w:pPr>
       <w:r>
         <w:br w:type="page"/>
       </w:r>
@@ -1359,7 +1563,6 @@
           <w:ilvl w:val="0"/>
           <w:numId w:val="2"/>
         </w:numPr>
-        <w:spacing w:line="480" w:lineRule="auto"/>
         <w:ind w:left="360"/>
         <w:rPr>
           <w:i/>
@@ -1381,7 +1584,6 @@
           <w:ilvl w:val="1"/>
           <w:numId w:val="2"/>
         </w:numPr>
-        <w:spacing w:line="480" w:lineRule="auto"/>
         <w:ind w:left="720"/>
       </w:pPr>
       <w:r>
@@ -1395,7 +1597,6 @@
           <w:ilvl w:val="1"/>
           <w:numId w:val="2"/>
         </w:numPr>
-        <w:spacing w:line="480" w:lineRule="auto"/>
         <w:ind w:left="720"/>
       </w:pPr>
       <w:r>
@@ -1417,7 +1618,6 @@
           <w:ilvl w:val="1"/>
           <w:numId w:val="2"/>
         </w:numPr>
-        <w:spacing w:line="480" w:lineRule="auto"/>
         <w:ind w:left="720"/>
       </w:pPr>
       <w:r>
@@ -1431,7 +1631,6 @@
           <w:ilvl w:val="1"/>
           <w:numId w:val="2"/>
         </w:numPr>
-        <w:spacing w:line="480" w:lineRule="auto"/>
         <w:ind w:left="720"/>
       </w:pPr>
       <w:r>
@@ -1445,7 +1644,6 @@
           <w:ilvl w:val="1"/>
           <w:numId w:val="2"/>
         </w:numPr>
-        <w:spacing w:line="480" w:lineRule="auto"/>
         <w:ind w:left="720"/>
       </w:pPr>
       <w:r>
@@ -1467,7 +1665,6 @@
           <w:ilvl w:val="0"/>
           <w:numId w:val="2"/>
         </w:numPr>
-        <w:spacing w:line="480" w:lineRule="auto"/>
         <w:ind w:left="360"/>
         <w:rPr>
           <w:i/>
@@ -1489,7 +1686,6 @@
           <w:ilvl w:val="1"/>
           <w:numId w:val="2"/>
         </w:numPr>
-        <w:spacing w:line="480" w:lineRule="auto"/>
         <w:ind w:left="720"/>
       </w:pPr>
       <w:r>
@@ -1510,7 +1706,6 @@
           <w:ilvl w:val="1"/>
           <w:numId w:val="2"/>
         </w:numPr>
-        <w:spacing w:line="480" w:lineRule="auto"/>
         <w:ind w:left="720"/>
       </w:pPr>
       <w:r>
@@ -1531,7 +1726,6 @@
           <w:ilvl w:val="1"/>
           <w:numId w:val="2"/>
         </w:numPr>
-        <w:spacing w:line="480" w:lineRule="auto"/>
         <w:ind w:left="720"/>
       </w:pPr>
       <w:r>
@@ -1552,7 +1746,6 @@
           <w:ilvl w:val="1"/>
           <w:numId w:val="2"/>
         </w:numPr>
-        <w:spacing w:line="480" w:lineRule="auto"/>
         <w:ind w:left="720"/>
       </w:pPr>
       <w:r>
@@ -1573,7 +1766,6 @@
           <w:ilvl w:val="1"/>
           <w:numId w:val="2"/>
         </w:numPr>
-        <w:spacing w:line="480" w:lineRule="auto"/>
         <w:ind w:left="720"/>
       </w:pPr>
       <w:r>
@@ -1594,11 +1786,9 @@
           <w:ilvl w:val="1"/>
           <w:numId w:val="2"/>
         </w:numPr>
-        <w:spacing w:line="480" w:lineRule="auto"/>
         <w:ind w:left="720"/>
       </w:pPr>
       <w:r>
-        <w:lastRenderedPageBreak/>
         <w:t xml:space="preserve">How, if all, do you change your strategy for leading </w:t>
       </w:r>
       <w:proofErr w:type="gramStart"/>
@@ -1617,7 +1807,6 @@
           <w:ilvl w:val="0"/>
           <w:numId w:val="2"/>
         </w:numPr>
-        <w:spacing w:line="480" w:lineRule="auto"/>
         <w:ind w:left="360"/>
         <w:rPr>
           <w:i/>
@@ -1639,11 +1828,10 @@
           <w:ilvl w:val="1"/>
           <w:numId w:val="2"/>
         </w:numPr>
-        <w:spacing w:line="480" w:lineRule="auto"/>
         <w:ind w:left="720" w:hanging="270"/>
       </w:pPr>
       <w:r>
-        <w:t>Think about a field season you had that was successful. Without giving identifying details and in less than five sentences, what leadership traits and/or actions made it successful?</w:t>
+        <w:t>Think about a field season you had that was successful. Without giving identifying details, what leadership traits and/or actions made it successful?</w:t>
       </w:r>
     </w:p>
     <w:p>
@@ -1653,11 +1841,10 @@
           <w:ilvl w:val="1"/>
           <w:numId w:val="2"/>
         </w:numPr>
-        <w:spacing w:line="480" w:lineRule="auto"/>
         <w:ind w:left="720" w:hanging="270"/>
       </w:pPr>
       <w:r>
-        <w:t>Think about a challenging field experience. Without giving identifying details and in less than five sentences, what made the situation difficult?</w:t>
+        <w:t>Think about a challenging field experience. Without giving identifying details, what made the situation difficult?</w:t>
       </w:r>
     </w:p>
     <w:p>
@@ -1667,7 +1854,6 @@
           <w:ilvl w:val="1"/>
           <w:numId w:val="2"/>
         </w:numPr>
-        <w:spacing w:line="480" w:lineRule="auto"/>
         <w:ind w:left="720" w:hanging="270"/>
       </w:pPr>
       <w:r>
@@ -1681,7 +1867,6 @@
           <w:ilvl w:val="0"/>
           <w:numId w:val="2"/>
         </w:numPr>
-        <w:spacing w:line="480" w:lineRule="auto"/>
         <w:ind w:left="360"/>
         <w:rPr>
           <w:i/>
@@ -1703,7 +1888,6 @@
           <w:ilvl w:val="1"/>
           <w:numId w:val="2"/>
         </w:numPr>
-        <w:spacing w:line="480" w:lineRule="auto"/>
         <w:ind w:left="720"/>
       </w:pPr>
       <w:r>
@@ -1730,7 +1914,27 @@
           <w:ilvl w:val="1"/>
           <w:numId w:val="2"/>
         </w:numPr>
-        <w:spacing w:line="480" w:lineRule="auto"/>
+        <w:ind w:left="720"/>
+      </w:pPr>
+      <w:r>
+        <w:t xml:space="preserve">Are there specific resources/policies/processes at the department, lab or program level that you recommend </w:t>
+      </w:r>
+      <w:proofErr w:type="gramStart"/>
+      <w:r>
+        <w:t>to help</w:t>
+      </w:r>
+      <w:proofErr w:type="gramEnd"/>
+      <w:r>
+        <w:t xml:space="preserve"> support new or existing graduate field leaders?</w:t>
+      </w:r>
+    </w:p>
+    <w:p>
+      <w:pPr>
+        <w:pStyle w:val="ListParagraph"/>
+        <w:numPr>
+          <w:ilvl w:val="1"/>
+          <w:numId w:val="2"/>
+        </w:numPr>
         <w:ind w:left="720"/>
       </w:pPr>
       <w:r>
@@ -1750,7 +1954,7 @@
 
 <file path=word/comments.xml><?xml version="1.0" encoding="utf-8"?>
 <w:comments xmlns:wpc="http://schemas.microsoft.com/office/word/2010/wordprocessingCanvas" xmlns:cx="http://schemas.microsoft.com/office/drawing/2014/chartex" xmlns:cx1="http://schemas.microsoft.com/office/drawing/2015/9/8/chartex" xmlns:cx2="http://schemas.microsoft.com/office/drawing/2015/10/21/chartex" xmlns:cx3="http://schemas.microsoft.com/office/drawing/2016/5/9/chartex" xmlns:cx4="http://schemas.microsoft.com/office/drawing/2016/5/10/chartex" xmlns:cx5="http://schemas.microsoft.com/office/drawing/2016/5/11/chartex" xmlns:cx6="http://schemas.microsoft.com/office/drawing/2016/5/12/chartex" xmlns:cx7="http://schemas.microsoft.com/office/drawing/2016/5/13/chartex" xmlns:cx8="http://schemas.microsoft.com/office/drawing/2016/5/14/chartex" xmlns:mc="http://schemas.openxmlformats.org/markup-compatibility/2006" xmlns:aink="http://schemas.microsoft.com/office/drawing/2016/ink" xmlns:am3d="http://schemas.microsoft.com/office/drawing/2017/model3d" xmlns:o="urn:schemas-microsoft-com:office:office" xmlns:r="http://schemas.openxmlformats.org/officeDocument/2006/relationships" xmlns:m="http://schemas.openxmlformats.org/officeDocument/2006/math" xmlns:v="urn:schemas-microsoft-com:vml" xmlns:wp14="http://schemas.microsoft.com/office/word/2010/wordprocessingDrawing" xmlns:wp="http://schemas.openxmlformats.org/drawingml/2006/wordprocessingDrawing" xmlns:w10="urn:schemas-microsoft-com:office:word" xmlns:w="http://schemas.openxmlformats.org/wordprocessingml/2006/main" xmlns:w14="http://schemas.microsoft.com/office/word/2010/wordml" xmlns:w15="http://schemas.microsoft.com/office/word/2012/wordml" xmlns:w16cex="http://schemas.microsoft.com/office/word/2018/wordml/cex" xmlns:w16cid="http://schemas.microsoft.com/office/word/2016/wordml/cid" xmlns:w16="http://schemas.microsoft.com/office/word/2018/wordml" xmlns:w16sdtdh="http://schemas.microsoft.com/office/word/2020/wordml/sdtdatahash" xmlns:w16se="http://schemas.microsoft.com/office/word/2015/wordml/symex" xmlns:wpg="http://schemas.microsoft.com/office/word/2010/wordprocessingGroup" xmlns:wpi="http://schemas.microsoft.com/office/word/2010/wordprocessingInk" xmlns:wne="http://schemas.microsoft.com/office/word/2006/wordml" xmlns:wps="http://schemas.microsoft.com/office/word/2010/wordprocessingShape" mc:Ignorable="w14 w15 w16se w16cid w16 w16cex w16sdtdh wp14">
-  <w:comment w:id="0" w:author="Brian Buma" w:date="2021-10-12T12:04:00Z" w:initials="BB">
+  <w:comment w:id="0" w:author="Brian Buma" w:date="2021-10-12T11:04:00Z" w:initials="BB">
     <w:p>
       <w:pPr>
         <w:pStyle w:val="CommentText"/>
@@ -1766,7 +1970,7 @@
       </w:r>
     </w:p>
   </w:comment>
-  <w:comment w:id="1" w:author="Brian Buma" w:date="2021-10-12T12:14:00Z" w:initials="BB">
+  <w:comment w:id="1" w:author="Brian Buma" w:date="2021-10-12T11:14:00Z" w:initials="BB">
     <w:p>
       <w:pPr>
         <w:pStyle w:val="CommentText"/>
@@ -1795,7 +1999,7 @@
       </w:r>
     </w:p>
   </w:comment>
-  <w:comment w:id="2" w:author="Hayes, Katherine" w:date="2021-12-06T19:01:00Z" w:initials="HK">
+  <w:comment w:id="2" w:author="Hayes, Katherine" w:date="2021-12-06T18:01:00Z" w:initials="HK">
     <w:p>
       <w:pPr>
         <w:pStyle w:val="CommentText"/>
@@ -1896,6 +2100,63 @@
       <w:proofErr w:type="spellEnd"/>
       <w:r>
         <w:t>? I.e., does it make it on letters of rec, etc. How is leading fieldwork poorly disciplined?</w:t>
+      </w:r>
+    </w:p>
+  </w:comment>
+  <w:comment w:id="3" w:author="Hayes, Katherine" w:date="2022-01-07T10:15:00Z" w:initials="HK">
+    <w:p>
+      <w:pPr>
+        <w:pStyle w:val="CommentText"/>
+      </w:pPr>
+      <w:r>
+        <w:rPr>
+          <w:rStyle w:val="CommentReference"/>
+        </w:rPr>
+        <w:annotationRef/>
+      </w:r>
+      <w:r>
+        <w:t xml:space="preserve">@ </w:t>
+      </w:r>
+      <w:proofErr w:type="gramStart"/>
+      <w:r>
+        <w:t>everyone</w:t>
+      </w:r>
+      <w:proofErr w:type="gramEnd"/>
+      <w:r>
+        <w:t xml:space="preserve"> – if you sent to any other listservs, please add!</w:t>
+      </w:r>
+    </w:p>
+  </w:comment>
+  <w:comment w:id="4" w:author="Hayes, Katherine" w:date="2022-01-07T10:27:00Z" w:initials="HK">
+    <w:p>
+      <w:pPr>
+        <w:pStyle w:val="CommentText"/>
+      </w:pPr>
+      <w:r>
+        <w:rPr>
+          <w:rStyle w:val="CommentReference"/>
+        </w:rPr>
+        <w:annotationRef/>
+      </w:r>
+      <w:r>
+        <w:rPr>
+          <w:rStyle w:val="CommentReference"/>
+        </w:rPr>
+        <w:t xml:space="preserve">Using bins of 5 </w:t>
+      </w:r>
+      <w:proofErr w:type="gramStart"/>
+      <w:r>
+        <w:rPr>
+          <w:rStyle w:val="CommentReference"/>
+        </w:rPr>
+        <w:t>years, since</w:t>
+      </w:r>
+      <w:proofErr w:type="gramEnd"/>
+      <w:r>
+        <w:rPr>
+          <w:rStyle w:val="CommentReference"/>
+        </w:rPr>
+        <w:t xml:space="preserve"> that seemed intuitive. Open to changing</w:t>
       </w:r>
     </w:p>
   </w:comment>
@@ -1907,6 +2168,8 @@
   <w15:commentEx w15:paraId="57E45EA6" w15:done="0"/>
   <w15:commentEx w15:paraId="567367CD" w15:done="0"/>
   <w15:commentEx w15:paraId="35230030" w15:done="0"/>
+  <w15:commentEx w15:paraId="23EA4B48" w15:done="0"/>
+  <w15:commentEx w15:paraId="3AB77B51" w15:done="0"/>
 </w15:commentsEx>
 </file>
 
@@ -1915,6 +2178,8 @@
   <w16cex:commentExtensible w16cex:durableId="250FEA36" w16cex:dateUtc="2021-10-12T17:04:00Z"/>
   <w16cex:commentExtensible w16cex:durableId="250FECAB" w16cex:dateUtc="2021-10-12T17:14:00Z"/>
   <w16cex:commentExtensible w16cex:durableId="2558CE7E" w16cex:dateUtc="2021-12-07T01:01:00Z"/>
+  <w16cex:commentExtensible w16cex:durableId="2582913F" w16cex:dateUtc="2022-01-07T17:15:00Z"/>
+  <w16cex:commentExtensible w16cex:durableId="25829425" w16cex:dateUtc="2022-01-07T17:27:00Z"/>
 </w16cex:commentsExtensible>
 </file>
 
@@ -1923,6 +2188,8 @@
   <w16cid:commentId w16cid:paraId="57E45EA6" w16cid:durableId="250FEA36"/>
   <w16cid:commentId w16cid:paraId="567367CD" w16cid:durableId="250FECAB"/>
   <w16cid:commentId w16cid:paraId="35230030" w16cid:durableId="2558CE7E"/>
+  <w16cid:commentId w16cid:paraId="23EA4B48" w16cid:durableId="2582913F"/>
+  <w16cid:commentId w16cid:paraId="3AB77B51" w16cid:durableId="25829425"/>
 </w16cid:commentsIds>
 </file>
 
@@ -2712,7 +2979,6 @@
   <w:style w:type="character" w:default="1" w:styleId="DefaultParagraphFont">
     <w:name w:val="Default Paragraph Font"/>
     <w:uiPriority w:val="1"/>
-    <w:semiHidden/>
     <w:unhideWhenUsed/>
   </w:style>
   <w:style w:type="table" w:default="1" w:styleId="TableNormal">
@@ -2878,6 +3144,18 @@
     <w:rPr>
       <w:color w:val="605E5C"/>
       <w:shd w:val="clear" w:color="auto" w:fill="E1DFDD"/>
+    </w:rPr>
+  </w:style>
+  <w:style w:type="character" w:styleId="FollowedHyperlink">
+    <w:name w:val="FollowedHyperlink"/>
+    <w:basedOn w:val="DefaultParagraphFont"/>
+    <w:uiPriority w:val="99"/>
+    <w:semiHidden/>
+    <w:unhideWhenUsed/>
+    <w:rsid w:val="00897729"/>
+    <w:rPr>
+      <w:color w:val="954F72" w:themeColor="followedHyperlink"/>
+      <w:u w:val="single"/>
     </w:rPr>
   </w:style>
 </w:styles>

</xml_diff>

<commit_message>
updated axis of fig1, some comments from trevor
</commit_message>
<xml_diff>
--- a/Project materials/docs/Fieldwork strategies draft.docx
+++ b/Project materials/docs/Fieldwork strategies draft.docx
@@ -144,7 +144,13 @@
         <w:ind w:firstLine="720"/>
       </w:pPr>
       <w:r>
-        <w:t>Successfully planning and implementing a data collection field campaign can be fundamental to completing a graduate degree in ecology or other field sciences. However, programs and labs often provide little formal training in the “soft” skills required to manage a field team successfull</w:t>
+        <w:t xml:space="preserve">Successfully planning and implementing a data collection field campaign can be fundamental to completing a graduate degree in ecology or other field sciences. However, programs and labs often provide little formal training in the </w:t>
+      </w:r>
+      <w:r>
+        <w:t>leadership and management</w:t>
+      </w:r>
+      <w:r>
+        <w:t xml:space="preserve"> skills required to manage a field team successfull</w:t>
       </w:r>
       <w:r>
         <w:t>y</w:t>
@@ -224,35 +230,29 @@
       <w:r>
         <w:t xml:space="preserve"> or physical challenges, </w:t>
       </w:r>
-      <w:commentRangeStart w:id="0"/>
-      <w:r>
-        <w:t xml:space="preserve">Daniels and </w:t>
-      </w:r>
-      <w:proofErr w:type="spellStart"/>
-      <w:r>
-        <w:t>Lavalleee</w:t>
-      </w:r>
-      <w:proofErr w:type="spellEnd"/>
-      <w:r>
-        <w:t xml:space="preserve"> 2014</w:t>
-      </w:r>
-      <w:commentRangeEnd w:id="0"/>
-      <w:r>
-        <w:rPr>
-          <w:rStyle w:val="CommentReference"/>
-          <w:sz w:val="24"/>
-          <w:szCs w:val="24"/>
-        </w:rPr>
-        <w:commentReference w:id="0"/>
-      </w:r>
-      <w:r>
-        <w:t xml:space="preserve">). </w:t>
+      <w:r>
+        <w:t xml:space="preserve">Daniels and Lavalleee 2014). </w:t>
       </w:r>
     </w:p>
     <w:p>
       <w:pPr>
         <w:spacing w:line="480" w:lineRule="auto"/>
         <w:ind w:firstLine="720"/>
+        <w:rPr>
+          <w:color w:val="FF0000"/>
+        </w:rPr>
+      </w:pPr>
+      <w:r>
+        <w:rPr>
+          <w:color w:val="FF0000"/>
+        </w:rPr>
+        <w:t>[Define success in terms of fieldwork]</w:t>
+      </w:r>
+    </w:p>
+    <w:p>
+      <w:pPr>
+        <w:spacing w:line="480" w:lineRule="auto"/>
+        <w:ind w:firstLine="720"/>
       </w:pPr>
       <w:r>
         <w:t xml:space="preserve">Here, we provide </w:t>
@@ -260,39 +260,24 @@
       <w:r>
         <w:t xml:space="preserve">both </w:t>
       </w:r>
-      <w:commentRangeStart w:id="1"/>
-      <w:r>
-        <w:t xml:space="preserve">suggestions of strategies </w:t>
-      </w:r>
-      <w:commentRangeEnd w:id="1"/>
-      <w:r>
-        <w:rPr>
-          <w:rStyle w:val="CommentReference"/>
-          <w:sz w:val="24"/>
-          <w:szCs w:val="24"/>
-        </w:rPr>
-        <w:commentReference w:id="1"/>
-      </w:r>
-      <w:r>
-        <w:t>specifically aimed at a graduate student audience</w:t>
+      <w:r>
+        <w:t>suggestions of strategies specifically aimed at a graduate student audience</w:t>
       </w:r>
       <w:r>
         <w:t xml:space="preserve">, and recommendations for lab, department, scientific association or </w:t>
       </w:r>
-      <w:proofErr w:type="spellStart"/>
-      <w:r>
-        <w:t>instiution</w:t>
-      </w:r>
-      <w:proofErr w:type="spellEnd"/>
+      <w:r>
+        <w:t>institution</w:t>
+      </w:r>
       <w:r>
         <w:t>-level policies and resources that can support graduate fieldwork</w:t>
       </w:r>
       <w:r>
-        <w:t xml:space="preserve">. Graduate students leading their own field campaign can be in complicated positions of power: they are expected to supervise and lead </w:t>
+        <w:t xml:space="preserve">. Graduate students leading their own </w:t>
       </w:r>
       <w:r>
         <w:lastRenderedPageBreak/>
-        <w:t xml:space="preserve">their field assistants but remain accountable to their advisor and projects. </w:t>
+        <w:t xml:space="preserve">field campaign can be in complicated positions of power: they are expected to supervise and lead their field assistants but remain accountable to their advisor and projects. </w:t>
       </w:r>
       <w:r>
         <w:t xml:space="preserve">Recent stories of sexual harassment occurring in field research statements in Antarctica and at the Smithsonian Tropical Research Institute highlight the pressing need for resources, policies and training that protect researchers and hold bad actors accountable. </w:t>
@@ -334,40 +319,55 @@
         <w:t>To make this piece as applicable as possible, we report the results of the survey in two formats: 1) general advice</w:t>
       </w:r>
       <w:r>
+        <w:t>,</w:t>
+      </w:r>
+      <w:r>
+        <w:t xml:space="preserve"> 2) specific actions to take at various points of the field season, designed to be more applicable to those leading a field season for the first time</w:t>
+      </w:r>
+      <w:r>
+        <w:t xml:space="preserve">, and 3) policy </w:t>
+      </w:r>
+      <w:r>
+        <w:t>recommendations</w:t>
+      </w:r>
+      <w:r>
+        <w:t xml:space="preserve"> for labs, </w:t>
+      </w:r>
+      <w:r>
+        <w:t>departments,</w:t>
+      </w:r>
+      <w:r>
+        <w:t xml:space="preserve"> and universities</w:t>
+      </w:r>
+      <w:r>
+        <w:t xml:space="preserve">. We also include a </w:t>
+      </w:r>
+      <w:r>
+        <w:t>checklist</w:t>
+      </w:r>
+      <w:r>
         <w:t xml:space="preserve"> </w:t>
       </w:r>
       <w:r>
-        <w:t xml:space="preserve">and 2) specific actions to take at various points of the field season, designed to be more applicable to those leading a field season for the first time. We also include a </w:t>
-      </w:r>
-      <w:proofErr w:type="gramStart"/>
-      <w:r>
-        <w:t>check-list</w:t>
-      </w:r>
-      <w:proofErr w:type="gramEnd"/>
-      <w:r>
-        <w:t xml:space="preserve"> </w:t>
-      </w:r>
-      <w:r>
         <w:t xml:space="preserve">of questions and actions in the supplemental materials, meant to guide labs in establishing their own lab-specific protocols and policies. </w:t>
       </w:r>
-      <w:commentRangeStart w:id="2"/>
       <w:r>
         <w:tab/>
       </w:r>
       <w:r>
         <w:tab/>
       </w:r>
-      <w:commentRangeEnd w:id="2"/>
-      <w:r>
-        <w:rPr>
-          <w:rStyle w:val="CommentReference"/>
-          <w:sz w:val="24"/>
-          <w:szCs w:val="24"/>
-        </w:rPr>
-        <w:commentReference w:id="2"/>
-      </w:r>
       <w:r>
         <w:tab/>
+      </w:r>
+    </w:p>
+    <w:p>
+      <w:pPr>
+        <w:spacing w:line="480" w:lineRule="auto"/>
+        <w:ind w:firstLine="720"/>
+      </w:pPr>
+      <w:r>
+        <w:t>Fieldwork can be particularly trying for student with mental illness and can amplify anxiety (Tucker and Horton 2019)</w:t>
       </w:r>
     </w:p>
     <w:p>
@@ -384,6 +384,7 @@
           <w:rFonts w:cs="Times New Roman"/>
           <w:szCs w:val="24"/>
         </w:rPr>
+        <w:lastRenderedPageBreak/>
         <w:t>Methods</w:t>
       </w:r>
     </w:p>
@@ -394,25 +395,17 @@
       <w:r>
         <w:t>We developed a survey to collect generalized advice for graduate students leading and managing fieldwork. Survey answers were anonymous, and we excluded survey responses that included identifying information (</w:t>
       </w:r>
-      <w:proofErr w:type="spellStart"/>
-      <w:r>
-        <w:t>ie</w:t>
-      </w:r>
-      <w:proofErr w:type="spellEnd"/>
+      <w:r>
+        <w:t>i.e.</w:t>
+      </w:r>
       <w:r>
         <w:t xml:space="preserve">, study site, region, affiliate groups, </w:t>
       </w:r>
-      <w:proofErr w:type="spellStart"/>
-      <w:r>
-        <w:t>etc</w:t>
-      </w:r>
-      <w:proofErr w:type="spellEnd"/>
-      <w:r>
-        <w:t xml:space="preserve">) from the results. We </w:t>
-      </w:r>
-      <w:r>
-        <w:lastRenderedPageBreak/>
-        <w:t xml:space="preserve">distributed the survey </w:t>
+      <w:r>
+        <w:t>etc.</w:t>
+      </w:r>
+      <w:r>
+        <w:t xml:space="preserve">) from the results. We distributed the survey </w:t>
       </w:r>
       <w:r>
         <w:t xml:space="preserve">on 11/22/2021 </w:t>
@@ -421,37 +414,18 @@
         <w:t>to the</w:t>
       </w:r>
       <w:r>
+        <w:t xml:space="preserve"> following listservs:</w:t>
+      </w:r>
+      <w:r>
         <w:t xml:space="preserve"> </w:t>
       </w:r>
-      <w:commentRangeStart w:id="3"/>
-      <w:r>
-        <w:t>following listservs</w:t>
-      </w:r>
-      <w:commentRangeEnd w:id="3"/>
-      <w:r>
-        <w:rPr>
-          <w:rStyle w:val="CommentReference"/>
-        </w:rPr>
-        <w:commentReference w:id="3"/>
-      </w:r>
-      <w:r>
-        <w:t>:</w:t>
-      </w:r>
-      <w:r>
-        <w:t xml:space="preserve"> </w:t>
-      </w:r>
-      <w:proofErr w:type="spellStart"/>
       <w:r>
         <w:t>E</w:t>
       </w:r>
       <w:r>
-        <w:t>colog</w:t>
-      </w:r>
-      <w:proofErr w:type="spellEnd"/>
-      <w:r>
-        <w:t xml:space="preserve"> (</w:t>
-      </w:r>
-      <w:hyperlink r:id="rId9" w:history="1">
+        <w:t>colog (</w:t>
+      </w:r>
+      <w:hyperlink r:id="rId5" w:history="1">
         <w:r>
           <w:rPr>
             <w:rStyle w:val="Hyperlink"/>
@@ -484,24 +458,13 @@
         <w:t>(</w:t>
       </w:r>
       <w:r>
-        <w:t>h</w:t>
-      </w:r>
-      <w:r>
-        <w:t>ttps://www.ialena.org/listserv.html</w:t>
+        <w:t>https://www.ialena.org/listserv.html</w:t>
       </w:r>
       <w:r>
         <w:t>)</w:t>
       </w:r>
       <w:r>
-        <w:t xml:space="preserve"> and the American Geophysical Union </w:t>
-      </w:r>
-      <w:proofErr w:type="spellStart"/>
-      <w:r>
-        <w:t>Biogeosciences</w:t>
-      </w:r>
-      <w:proofErr w:type="spellEnd"/>
-      <w:r>
-        <w:t xml:space="preserve"> </w:t>
+        <w:t xml:space="preserve"> and the American Geophysical Union Biogeosciences </w:t>
       </w:r>
       <w:r>
         <w:t>email list (</w:t>
@@ -511,14 +474,7 @@
           <w:color w:val="000000"/>
           <w:shd w:val="clear" w:color="auto" w:fill="FFFFFF"/>
         </w:rPr>
-        <w:t>AGUbiogeosciences@ConnectedCommunity.org</w:t>
-      </w:r>
-      <w:r>
-        <w:rPr>
-          <w:color w:val="000000"/>
-          <w:shd w:val="clear" w:color="auto" w:fill="FFFFFF"/>
-        </w:rPr>
-        <w:t>)</w:t>
+        <w:t>AGUbiogeosciences@ConnectedCommunity.org)</w:t>
       </w:r>
       <w:r>
         <w:t xml:space="preserve">. We also circulated the survey on twitter and among our personal networks. </w:t>
@@ -707,10 +663,10 @@
           <w:noProof/>
         </w:rPr>
         <w:drawing>
-          <wp:inline distT="0" distB="0" distL="0" distR="0" wp14:anchorId="7B915430" wp14:editId="4151BB35">
+          <wp:inline distT="0" distB="0" distL="0" distR="0" wp14:anchorId="60B048B5" wp14:editId="728CDD02">
             <wp:extent cx="5943600" cy="1541145"/>
             <wp:effectExtent l="0" t="0" r="0" b="0"/>
-            <wp:docPr id="2" name="Picture 2" descr="Chart&#10;&#10;Description automatically generated"/>
+            <wp:docPr id="1" name="Picture 1"/>
             <wp:cNvGraphicFramePr>
               <a:graphicFrameLocks xmlns:a="http://schemas.openxmlformats.org/drawingml/2006/main" noChangeAspect="1"/>
             </wp:cNvGraphicFramePr>
@@ -718,11 +674,11 @@
               <a:graphicData uri="http://schemas.openxmlformats.org/drawingml/2006/picture">
                 <pic:pic xmlns:pic="http://schemas.openxmlformats.org/drawingml/2006/picture">
                   <pic:nvPicPr>
-                    <pic:cNvPr id="2" name="Picture 2" descr="Chart&#10;&#10;Description automatically generated"/>
+                    <pic:cNvPr id="1" name="Picture 1"/>
                     <pic:cNvPicPr/>
                   </pic:nvPicPr>
                   <pic:blipFill>
-                    <a:blip r:embed="rId10">
+                    <a:blip r:embed="rId6">
                       <a:extLst>
                         <a:ext uri="{28A0092B-C50C-407E-A947-70E740481C1C}">
                           <a14:useLocalDpi xmlns:a14="http://schemas.microsoft.com/office/drawing/2010/main" val="0"/>
@@ -757,42 +713,20 @@
           <w:bCs/>
         </w:rPr>
       </w:pPr>
-      <w:commentRangeStart w:id="4"/>
       <w:r>
         <w:rPr>
           <w:b/>
           <w:bCs/>
         </w:rPr>
-        <w:t xml:space="preserve">Figure X. </w:t>
-      </w:r>
-      <w:commentRangeEnd w:id="4"/>
-      <w:r>
-        <w:rPr>
-          <w:rStyle w:val="CommentReference"/>
-        </w:rPr>
-        <w:commentReference w:id="4"/>
+        <w:lastRenderedPageBreak/>
+        <w:t>Figure X. Years of experience of survey respondents.</w:t>
       </w:r>
       <w:r>
         <w:rPr>
           <w:b/>
           <w:bCs/>
         </w:rPr>
-        <w:t>Years of experience of survey respondents.</w:t>
-      </w:r>
-      <w:r>
-        <w:rPr>
-          <w:b/>
-          <w:bCs/>
-        </w:rPr>
-        <w:t xml:space="preserve"> A) Respondent’s years of experience in the field in any capacity. B) Respondent’s years of experience leading fieldwork for at least 3 weeks in the field (cumulative) per year. C) Respondent’s years of experience </w:t>
-      </w:r>
-      <w:r>
-        <w:rPr>
-          <w:b/>
-          <w:bCs/>
-        </w:rPr>
-        <w:lastRenderedPageBreak/>
-        <w:t>supervising fieldwork (i.e., supervising a graduate student leading fieldwork) for at least 3 weeks in the field (cumulative) per year.</w:t>
+        <w:t xml:space="preserve"> A) Respondent’s years of experience in the field in any capacity. B) Respondent’s years of experience leading fieldwork for at least 3 weeks in the field (cumulative) per year. C) Respondent’s years of experience supervising fieldwork (i.e., supervising a graduate student leading fieldwork) for at least 3 weeks in the field (cumulative) per year.</w:t>
       </w:r>
       <w:r>
         <w:t xml:space="preserve"> </w:t>
@@ -850,25 +784,1761 @@
     </w:p>
     <w:p>
       <w:pPr>
-        <w:spacing w:line="480" w:lineRule="auto"/>
-      </w:pPr>
-    </w:p>
-    <w:p>
-      <w:pPr>
-        <w:spacing w:line="480" w:lineRule="auto"/>
-        <w:rPr>
-          <w:i/>
-          <w:iCs/>
-        </w:rPr>
-      </w:pPr>
-      <w:r>
-        <w:rPr>
-          <w:i/>
-          <w:iCs/>
-        </w:rPr>
-        <w:t>[some comparison of the strategies suggested by grad students / professors if they differ]</w:t>
-      </w:r>
-    </w:p>
+        <w:pStyle w:val="Heading2"/>
+      </w:pPr>
+      <w:r>
+        <w:t>Survey resources</w:t>
+      </w:r>
+    </w:p>
+    <w:tbl>
+      <w:tblPr>
+        <w:tblStyle w:val="TableGrid"/>
+        <w:tblW w:w="0" w:type="auto"/>
+        <w:tblLook w:val="04A0" w:firstRow="1" w:lastRow="0" w:firstColumn="1" w:lastColumn="0" w:noHBand="0" w:noVBand="1"/>
+      </w:tblPr>
+      <w:tblGrid>
+        <w:gridCol w:w="1133"/>
+        <w:gridCol w:w="1659"/>
+        <w:gridCol w:w="2428"/>
+        <w:gridCol w:w="4140"/>
+      </w:tblGrid>
+      <w:tr>
+        <w:tc>
+          <w:tcPr>
+            <w:tcW w:w="9360" w:type="dxa"/>
+            <w:gridSpan w:val="4"/>
+            <w:tcBorders>
+              <w:top w:val="nil"/>
+              <w:left w:val="nil"/>
+              <w:right w:val="nil"/>
+            </w:tcBorders>
+          </w:tcPr>
+          <w:p>
+            <w:pPr>
+              <w:rPr>
+                <w:b/>
+                <w:bCs/>
+                <w:sz w:val="22"/>
+                <w:szCs w:val="22"/>
+              </w:rPr>
+            </w:pPr>
+            <w:r>
+              <w:rPr>
+                <w:b/>
+                <w:bCs/>
+                <w:sz w:val="22"/>
+                <w:szCs w:val="22"/>
+              </w:rPr>
+              <w:t xml:space="preserve">Table 1. Resources suggested by survey respondents. </w:t>
+            </w:r>
+          </w:p>
+        </w:tc>
+      </w:tr>
+      <w:tr>
+        <w:tc>
+          <w:tcPr>
+            <w:tcW w:w="1133" w:type="dxa"/>
+            <w:tcBorders>
+              <w:left w:val="nil"/>
+            </w:tcBorders>
+          </w:tcPr>
+          <w:p>
+            <w:pPr>
+              <w:rPr>
+                <w:sz w:val="22"/>
+                <w:szCs w:val="22"/>
+              </w:rPr>
+            </w:pPr>
+            <w:r>
+              <w:rPr>
+                <w:sz w:val="22"/>
+                <w:szCs w:val="22"/>
+              </w:rPr>
+              <w:t>Type of Resource</w:t>
+            </w:r>
+          </w:p>
+        </w:tc>
+        <w:tc>
+          <w:tcPr>
+            <w:tcW w:w="1659" w:type="dxa"/>
+            <w:tcBorders>
+              <w:bottom w:val="single" w:sz="4" w:space="0" w:color="auto"/>
+            </w:tcBorders>
+          </w:tcPr>
+          <w:p>
+            <w:pPr>
+              <w:rPr>
+                <w:sz w:val="22"/>
+                <w:szCs w:val="22"/>
+              </w:rPr>
+            </w:pPr>
+            <w:r>
+              <w:rPr>
+                <w:sz w:val="22"/>
+                <w:szCs w:val="22"/>
+              </w:rPr>
+              <w:t>Host</w:t>
+            </w:r>
+          </w:p>
+        </w:tc>
+        <w:tc>
+          <w:tcPr>
+            <w:tcW w:w="2428" w:type="dxa"/>
+            <w:tcBorders>
+              <w:bottom w:val="single" w:sz="4" w:space="0" w:color="auto"/>
+              <w:right w:val="nil"/>
+            </w:tcBorders>
+          </w:tcPr>
+          <w:p>
+            <w:pPr>
+              <w:rPr>
+                <w:sz w:val="22"/>
+                <w:szCs w:val="22"/>
+              </w:rPr>
+            </w:pPr>
+            <w:r>
+              <w:rPr>
+                <w:sz w:val="22"/>
+                <w:szCs w:val="22"/>
+              </w:rPr>
+              <w:t>Topic</w:t>
+            </w:r>
+          </w:p>
+        </w:tc>
+        <w:tc>
+          <w:tcPr>
+            <w:tcW w:w="4140" w:type="dxa"/>
+            <w:tcBorders>
+              <w:bottom w:val="single" w:sz="4" w:space="0" w:color="auto"/>
+              <w:right w:val="nil"/>
+            </w:tcBorders>
+          </w:tcPr>
+          <w:p>
+            <w:pPr>
+              <w:rPr>
+                <w:sz w:val="22"/>
+                <w:szCs w:val="22"/>
+              </w:rPr>
+            </w:pPr>
+            <w:r>
+              <w:rPr>
+                <w:sz w:val="22"/>
+                <w:szCs w:val="22"/>
+              </w:rPr>
+              <w:t>Link</w:t>
+            </w:r>
+          </w:p>
+        </w:tc>
+      </w:tr>
+      <w:tr>
+        <w:tc>
+          <w:tcPr>
+            <w:tcW w:w="1133" w:type="dxa"/>
+            <w:vMerge w:val="restart"/>
+            <w:tcBorders>
+              <w:left w:val="nil"/>
+            </w:tcBorders>
+          </w:tcPr>
+          <w:p>
+            <w:pPr>
+              <w:rPr>
+                <w:sz w:val="22"/>
+                <w:szCs w:val="22"/>
+              </w:rPr>
+            </w:pPr>
+            <w:r>
+              <w:rPr>
+                <w:sz w:val="22"/>
+                <w:szCs w:val="22"/>
+              </w:rPr>
+              <w:t>Webinar</w:t>
+            </w:r>
+          </w:p>
+        </w:tc>
+        <w:tc>
+          <w:tcPr>
+            <w:tcW w:w="1659" w:type="dxa"/>
+            <w:tcBorders>
+              <w:bottom w:val="nil"/>
+            </w:tcBorders>
+          </w:tcPr>
+          <w:p>
+            <w:pPr>
+              <w:rPr>
+                <w:sz w:val="22"/>
+                <w:szCs w:val="22"/>
+              </w:rPr>
+            </w:pPr>
+            <w:r>
+              <w:rPr>
+                <w:sz w:val="22"/>
+                <w:szCs w:val="22"/>
+              </w:rPr>
+              <w:t>IARPC</w:t>
+            </w:r>
+          </w:p>
+        </w:tc>
+        <w:tc>
+          <w:tcPr>
+            <w:tcW w:w="2428" w:type="dxa"/>
+            <w:tcBorders>
+              <w:bottom w:val="nil"/>
+              <w:right w:val="nil"/>
+            </w:tcBorders>
+          </w:tcPr>
+          <w:p>
+            <w:pPr>
+              <w:rPr>
+                <w:sz w:val="22"/>
+                <w:szCs w:val="22"/>
+              </w:rPr>
+            </w:pPr>
+          </w:p>
+        </w:tc>
+        <w:tc>
+          <w:tcPr>
+            <w:tcW w:w="4140" w:type="dxa"/>
+            <w:tcBorders>
+              <w:bottom w:val="nil"/>
+              <w:right w:val="nil"/>
+            </w:tcBorders>
+          </w:tcPr>
+          <w:p>
+            <w:pPr>
+              <w:rPr>
+                <w:sz w:val="22"/>
+                <w:szCs w:val="22"/>
+              </w:rPr>
+            </w:pPr>
+          </w:p>
+        </w:tc>
+      </w:tr>
+      <w:tr>
+        <w:trPr>
+          <w:trHeight w:val="386"/>
+        </w:trPr>
+        <w:tc>
+          <w:tcPr>
+            <w:tcW w:w="1133" w:type="dxa"/>
+            <w:vMerge/>
+            <w:tcBorders>
+              <w:left w:val="nil"/>
+            </w:tcBorders>
+          </w:tcPr>
+          <w:p>
+            <w:pPr>
+              <w:rPr>
+                <w:sz w:val="22"/>
+                <w:szCs w:val="22"/>
+              </w:rPr>
+            </w:pPr>
+          </w:p>
+        </w:tc>
+        <w:tc>
+          <w:tcPr>
+            <w:tcW w:w="1659" w:type="dxa"/>
+            <w:tcBorders>
+              <w:top w:val="nil"/>
+              <w:bottom w:val="single" w:sz="4" w:space="0" w:color="auto"/>
+            </w:tcBorders>
+          </w:tcPr>
+          <w:p>
+            <w:pPr>
+              <w:rPr>
+                <w:sz w:val="22"/>
+                <w:szCs w:val="22"/>
+              </w:rPr>
+            </w:pPr>
+            <w:r>
+              <w:rPr>
+                <w:sz w:val="22"/>
+                <w:szCs w:val="22"/>
+              </w:rPr>
+              <w:t>Cornell</w:t>
+            </w:r>
+          </w:p>
+        </w:tc>
+        <w:tc>
+          <w:tcPr>
+            <w:tcW w:w="2428" w:type="dxa"/>
+            <w:tcBorders>
+              <w:top w:val="nil"/>
+              <w:bottom w:val="single" w:sz="4" w:space="0" w:color="auto"/>
+              <w:right w:val="nil"/>
+            </w:tcBorders>
+          </w:tcPr>
+          <w:p>
+            <w:pPr>
+              <w:rPr>
+                <w:sz w:val="22"/>
+                <w:szCs w:val="22"/>
+              </w:rPr>
+            </w:pPr>
+          </w:p>
+        </w:tc>
+        <w:tc>
+          <w:tcPr>
+            <w:tcW w:w="4140" w:type="dxa"/>
+            <w:tcBorders>
+              <w:top w:val="nil"/>
+              <w:bottom w:val="single" w:sz="4" w:space="0" w:color="auto"/>
+              <w:right w:val="nil"/>
+            </w:tcBorders>
+          </w:tcPr>
+          <w:p>
+            <w:pPr>
+              <w:rPr>
+                <w:sz w:val="22"/>
+                <w:szCs w:val="22"/>
+              </w:rPr>
+            </w:pPr>
+          </w:p>
+        </w:tc>
+      </w:tr>
+      <w:tr>
+        <w:tc>
+          <w:tcPr>
+            <w:tcW w:w="1133" w:type="dxa"/>
+            <w:vMerge w:val="restart"/>
+            <w:tcBorders>
+              <w:left w:val="nil"/>
+            </w:tcBorders>
+          </w:tcPr>
+          <w:p>
+            <w:pPr>
+              <w:rPr>
+                <w:sz w:val="22"/>
+                <w:szCs w:val="22"/>
+              </w:rPr>
+            </w:pPr>
+            <w:r>
+              <w:rPr>
+                <w:sz w:val="22"/>
+                <w:szCs w:val="22"/>
+              </w:rPr>
+              <w:t>Training</w:t>
+            </w:r>
+          </w:p>
+        </w:tc>
+        <w:tc>
+          <w:tcPr>
+            <w:tcW w:w="1659" w:type="dxa"/>
+            <w:tcBorders>
+              <w:bottom w:val="nil"/>
+            </w:tcBorders>
+          </w:tcPr>
+          <w:p>
+            <w:pPr>
+              <w:rPr>
+                <w:sz w:val="22"/>
+                <w:szCs w:val="22"/>
+              </w:rPr>
+            </w:pPr>
+            <w:r>
+              <w:rPr>
+                <w:sz w:val="22"/>
+                <w:szCs w:val="22"/>
+              </w:rPr>
+              <w:t>ADVANCEGeo</w:t>
+            </w:r>
+          </w:p>
+        </w:tc>
+        <w:tc>
+          <w:tcPr>
+            <w:tcW w:w="2428" w:type="dxa"/>
+            <w:tcBorders>
+              <w:bottom w:val="nil"/>
+              <w:right w:val="nil"/>
+            </w:tcBorders>
+          </w:tcPr>
+          <w:p>
+            <w:pPr>
+              <w:rPr>
+                <w:sz w:val="22"/>
+                <w:szCs w:val="22"/>
+              </w:rPr>
+            </w:pPr>
+          </w:p>
+        </w:tc>
+        <w:tc>
+          <w:tcPr>
+            <w:tcW w:w="4140" w:type="dxa"/>
+            <w:tcBorders>
+              <w:bottom w:val="nil"/>
+              <w:right w:val="nil"/>
+            </w:tcBorders>
+          </w:tcPr>
+          <w:p>
+            <w:pPr>
+              <w:rPr>
+                <w:sz w:val="22"/>
+                <w:szCs w:val="22"/>
+              </w:rPr>
+            </w:pPr>
+          </w:p>
+        </w:tc>
+      </w:tr>
+      <w:tr>
+        <w:tc>
+          <w:tcPr>
+            <w:tcW w:w="1133" w:type="dxa"/>
+            <w:vMerge/>
+            <w:tcBorders>
+              <w:left w:val="nil"/>
+            </w:tcBorders>
+          </w:tcPr>
+          <w:p>
+            <w:pPr>
+              <w:rPr>
+                <w:sz w:val="22"/>
+                <w:szCs w:val="22"/>
+              </w:rPr>
+            </w:pPr>
+          </w:p>
+        </w:tc>
+        <w:tc>
+          <w:tcPr>
+            <w:tcW w:w="1659" w:type="dxa"/>
+            <w:tcBorders>
+              <w:top w:val="nil"/>
+              <w:bottom w:val="nil"/>
+            </w:tcBorders>
+          </w:tcPr>
+          <w:p>
+            <w:pPr>
+              <w:rPr>
+                <w:sz w:val="22"/>
+                <w:szCs w:val="22"/>
+              </w:rPr>
+            </w:pPr>
+            <w:r>
+              <w:rPr>
+                <w:sz w:val="22"/>
+                <w:szCs w:val="22"/>
+              </w:rPr>
+              <w:t>UC Santa Cruz</w:t>
+            </w:r>
+          </w:p>
+        </w:tc>
+        <w:tc>
+          <w:tcPr>
+            <w:tcW w:w="2428" w:type="dxa"/>
+            <w:tcBorders>
+              <w:top w:val="nil"/>
+              <w:bottom w:val="nil"/>
+              <w:right w:val="nil"/>
+            </w:tcBorders>
+          </w:tcPr>
+          <w:p>
+            <w:pPr>
+              <w:rPr>
+                <w:sz w:val="22"/>
+                <w:szCs w:val="22"/>
+              </w:rPr>
+            </w:pPr>
+          </w:p>
+        </w:tc>
+        <w:tc>
+          <w:tcPr>
+            <w:tcW w:w="4140" w:type="dxa"/>
+            <w:tcBorders>
+              <w:top w:val="nil"/>
+              <w:bottom w:val="nil"/>
+              <w:right w:val="nil"/>
+            </w:tcBorders>
+          </w:tcPr>
+          <w:p>
+            <w:pPr>
+              <w:rPr>
+                <w:sz w:val="22"/>
+                <w:szCs w:val="22"/>
+              </w:rPr>
+            </w:pPr>
+          </w:p>
+        </w:tc>
+      </w:tr>
+      <w:tr>
+        <w:tc>
+          <w:tcPr>
+            <w:tcW w:w="1133" w:type="dxa"/>
+            <w:vMerge/>
+            <w:tcBorders>
+              <w:left w:val="nil"/>
+            </w:tcBorders>
+          </w:tcPr>
+          <w:p>
+            <w:pPr>
+              <w:rPr>
+                <w:sz w:val="22"/>
+                <w:szCs w:val="22"/>
+              </w:rPr>
+            </w:pPr>
+          </w:p>
+        </w:tc>
+        <w:tc>
+          <w:tcPr>
+            <w:tcW w:w="1659" w:type="dxa"/>
+            <w:tcBorders>
+              <w:top w:val="nil"/>
+            </w:tcBorders>
+          </w:tcPr>
+          <w:p>
+            <w:pPr>
+              <w:rPr>
+                <w:sz w:val="22"/>
+                <w:szCs w:val="22"/>
+              </w:rPr>
+            </w:pPr>
+            <w:r>
+              <w:rPr>
+                <w:sz w:val="22"/>
+                <w:szCs w:val="22"/>
+              </w:rPr>
+              <w:t>FISST</w:t>
+            </w:r>
+          </w:p>
+        </w:tc>
+        <w:tc>
+          <w:tcPr>
+            <w:tcW w:w="2428" w:type="dxa"/>
+            <w:tcBorders>
+              <w:top w:val="nil"/>
+              <w:right w:val="nil"/>
+            </w:tcBorders>
+          </w:tcPr>
+          <w:p>
+            <w:pPr>
+              <w:rPr>
+                <w:sz w:val="22"/>
+                <w:szCs w:val="22"/>
+              </w:rPr>
+            </w:pPr>
+          </w:p>
+        </w:tc>
+        <w:tc>
+          <w:tcPr>
+            <w:tcW w:w="4140" w:type="dxa"/>
+            <w:tcBorders>
+              <w:top w:val="nil"/>
+              <w:right w:val="nil"/>
+            </w:tcBorders>
+          </w:tcPr>
+          <w:p>
+            <w:pPr>
+              <w:rPr>
+                <w:sz w:val="22"/>
+                <w:szCs w:val="22"/>
+              </w:rPr>
+            </w:pPr>
+          </w:p>
+        </w:tc>
+      </w:tr>
+      <w:tr>
+        <w:tc>
+          <w:tcPr>
+            <w:tcW w:w="1133" w:type="dxa"/>
+            <w:vMerge w:val="restart"/>
+            <w:tcBorders>
+              <w:left w:val="nil"/>
+            </w:tcBorders>
+          </w:tcPr>
+          <w:p>
+            <w:pPr>
+              <w:rPr>
+                <w:sz w:val="22"/>
+                <w:szCs w:val="22"/>
+              </w:rPr>
+            </w:pPr>
+            <w:r>
+              <w:rPr>
+                <w:sz w:val="22"/>
+                <w:szCs w:val="22"/>
+              </w:rPr>
+              <w:t>Workshop</w:t>
+            </w:r>
+          </w:p>
+        </w:tc>
+        <w:tc>
+          <w:tcPr>
+            <w:tcW w:w="1659" w:type="dxa"/>
+          </w:tcPr>
+          <w:p>
+            <w:pPr>
+              <w:rPr>
+                <w:sz w:val="22"/>
+                <w:szCs w:val="22"/>
+              </w:rPr>
+            </w:pPr>
+          </w:p>
+        </w:tc>
+        <w:tc>
+          <w:tcPr>
+            <w:tcW w:w="2428" w:type="dxa"/>
+            <w:tcBorders>
+              <w:right w:val="nil"/>
+            </w:tcBorders>
+          </w:tcPr>
+          <w:p>
+            <w:pPr>
+              <w:rPr>
+                <w:sz w:val="22"/>
+                <w:szCs w:val="22"/>
+              </w:rPr>
+            </w:pPr>
+          </w:p>
+        </w:tc>
+        <w:tc>
+          <w:tcPr>
+            <w:tcW w:w="4140" w:type="dxa"/>
+            <w:tcBorders>
+              <w:right w:val="nil"/>
+            </w:tcBorders>
+          </w:tcPr>
+          <w:p>
+            <w:pPr>
+              <w:rPr>
+                <w:sz w:val="22"/>
+                <w:szCs w:val="22"/>
+              </w:rPr>
+            </w:pPr>
+          </w:p>
+        </w:tc>
+      </w:tr>
+      <w:tr>
+        <w:tc>
+          <w:tcPr>
+            <w:tcW w:w="1133" w:type="dxa"/>
+            <w:vMerge/>
+            <w:tcBorders>
+              <w:left w:val="nil"/>
+            </w:tcBorders>
+          </w:tcPr>
+          <w:p>
+            <w:pPr>
+              <w:rPr>
+                <w:sz w:val="22"/>
+                <w:szCs w:val="22"/>
+              </w:rPr>
+            </w:pPr>
+          </w:p>
+        </w:tc>
+        <w:tc>
+          <w:tcPr>
+            <w:tcW w:w="1659" w:type="dxa"/>
+          </w:tcPr>
+          <w:p>
+            <w:pPr>
+              <w:rPr>
+                <w:sz w:val="22"/>
+                <w:szCs w:val="22"/>
+              </w:rPr>
+            </w:pPr>
+          </w:p>
+        </w:tc>
+        <w:tc>
+          <w:tcPr>
+            <w:tcW w:w="2428" w:type="dxa"/>
+            <w:tcBorders>
+              <w:right w:val="nil"/>
+            </w:tcBorders>
+          </w:tcPr>
+          <w:p>
+            <w:pPr>
+              <w:rPr>
+                <w:sz w:val="22"/>
+                <w:szCs w:val="22"/>
+              </w:rPr>
+            </w:pPr>
+          </w:p>
+        </w:tc>
+        <w:tc>
+          <w:tcPr>
+            <w:tcW w:w="4140" w:type="dxa"/>
+            <w:tcBorders>
+              <w:right w:val="nil"/>
+            </w:tcBorders>
+          </w:tcPr>
+          <w:p>
+            <w:pPr>
+              <w:rPr>
+                <w:sz w:val="22"/>
+                <w:szCs w:val="22"/>
+              </w:rPr>
+            </w:pPr>
+          </w:p>
+        </w:tc>
+      </w:tr>
+    </w:tbl>
+    <w:p>
+      <w:pPr>
+        <w:spacing w:line="480" w:lineRule="auto"/>
+      </w:pPr>
+    </w:p>
+    <w:tbl>
+      <w:tblPr>
+        <w:tblStyle w:val="TableGrid"/>
+        <w:tblW w:w="0" w:type="auto"/>
+        <w:tblBorders>
+          <w:top w:val="none" w:sz="0" w:space="0" w:color="auto"/>
+          <w:left w:val="none" w:sz="0" w:space="0" w:color="auto"/>
+          <w:bottom w:val="none" w:sz="0" w:space="0" w:color="auto"/>
+          <w:right w:val="none" w:sz="0" w:space="0" w:color="auto"/>
+        </w:tblBorders>
+        <w:tblLook w:val="04A0" w:firstRow="1" w:lastRow="0" w:firstColumn="1" w:lastColumn="0" w:noHBand="0" w:noVBand="1"/>
+      </w:tblPr>
+      <w:tblGrid>
+        <w:gridCol w:w="1615"/>
+        <w:gridCol w:w="7735"/>
+      </w:tblGrid>
+      <w:tr>
+        <w:tc>
+          <w:tcPr>
+            <w:tcW w:w="9350" w:type="dxa"/>
+            <w:gridSpan w:val="2"/>
+          </w:tcPr>
+          <w:p>
+            <w:pPr>
+              <w:rPr>
+                <w:b/>
+                <w:bCs/>
+              </w:rPr>
+            </w:pPr>
+            <w:r>
+              <w:rPr>
+                <w:b/>
+                <w:bCs/>
+              </w:rPr>
+              <w:t xml:space="preserve">Table 2. List of readings suggested by survey respondents. </w:t>
+            </w:r>
+          </w:p>
+        </w:tc>
+      </w:tr>
+      <w:tr>
+        <w:tc>
+          <w:tcPr>
+            <w:tcW w:w="1615" w:type="dxa"/>
+          </w:tcPr>
+          <w:p>
+            <w:pPr>
+              <w:rPr>
+                <w:color w:val="000000" w:themeColor="text1"/>
+                <w:sz w:val="22"/>
+                <w:szCs w:val="22"/>
+              </w:rPr>
+            </w:pPr>
+            <w:r>
+              <w:rPr>
+                <w:color w:val="000000" w:themeColor="text1"/>
+                <w:sz w:val="22"/>
+                <w:szCs w:val="22"/>
+              </w:rPr>
+              <w:t>Type</w:t>
+            </w:r>
+          </w:p>
+        </w:tc>
+        <w:tc>
+          <w:tcPr>
+            <w:tcW w:w="7735" w:type="dxa"/>
+            <w:tcBorders>
+              <w:bottom w:val="single" w:sz="4" w:space="0" w:color="auto"/>
+            </w:tcBorders>
+          </w:tcPr>
+          <w:p>
+            <w:pPr>
+              <w:rPr>
+                <w:color w:val="000000" w:themeColor="text1"/>
+                <w:sz w:val="22"/>
+                <w:szCs w:val="22"/>
+              </w:rPr>
+            </w:pPr>
+            <w:r>
+              <w:rPr>
+                <w:color w:val="000000" w:themeColor="text1"/>
+                <w:sz w:val="22"/>
+                <w:szCs w:val="22"/>
+              </w:rPr>
+              <w:t>Citation</w:t>
+            </w:r>
+          </w:p>
+        </w:tc>
+      </w:tr>
+      <w:tr>
+        <w:tc>
+          <w:tcPr>
+            <w:tcW w:w="1615" w:type="dxa"/>
+            <w:vMerge w:val="restart"/>
+          </w:tcPr>
+          <w:p>
+            <w:pPr>
+              <w:rPr>
+                <w:color w:val="000000" w:themeColor="text1"/>
+                <w:sz w:val="22"/>
+                <w:szCs w:val="22"/>
+              </w:rPr>
+            </w:pPr>
+            <w:r>
+              <w:rPr>
+                <w:color w:val="000000" w:themeColor="text1"/>
+                <w:sz w:val="22"/>
+                <w:szCs w:val="22"/>
+              </w:rPr>
+              <w:t>Peer-reviewed article</w:t>
+            </w:r>
+          </w:p>
+        </w:tc>
+        <w:tc>
+          <w:tcPr>
+            <w:tcW w:w="7735" w:type="dxa"/>
+            <w:tcBorders>
+              <w:top w:val="single" w:sz="4" w:space="0" w:color="auto"/>
+              <w:bottom w:val="nil"/>
+            </w:tcBorders>
+          </w:tcPr>
+          <w:p>
+            <w:pPr>
+              <w:ind w:left="527" w:hanging="527"/>
+              <w:rPr>
+                <w:color w:val="000000" w:themeColor="text1"/>
+                <w:sz w:val="22"/>
+                <w:szCs w:val="22"/>
+              </w:rPr>
+            </w:pPr>
+            <w:r>
+              <w:rPr>
+                <w:color w:val="000000" w:themeColor="text1"/>
+                <w:sz w:val="22"/>
+                <w:szCs w:val="22"/>
+              </w:rPr>
+              <w:t>John, C.M. and Khan, S.B., 2018. Mental health in the field. </w:t>
+            </w:r>
+            <w:r>
+              <w:rPr>
+                <w:i/>
+                <w:iCs/>
+                <w:color w:val="000000" w:themeColor="text1"/>
+                <w:sz w:val="22"/>
+                <w:szCs w:val="22"/>
+              </w:rPr>
+              <w:t>Nature Geoscience</w:t>
+            </w:r>
+            <w:r>
+              <w:rPr>
+                <w:color w:val="000000" w:themeColor="text1"/>
+                <w:sz w:val="22"/>
+                <w:szCs w:val="22"/>
+              </w:rPr>
+              <w:t>, </w:t>
+            </w:r>
+            <w:r>
+              <w:rPr>
+                <w:i/>
+                <w:iCs/>
+                <w:color w:val="000000" w:themeColor="text1"/>
+                <w:sz w:val="22"/>
+                <w:szCs w:val="22"/>
+              </w:rPr>
+              <w:t>11</w:t>
+            </w:r>
+            <w:r>
+              <w:rPr>
+                <w:color w:val="000000" w:themeColor="text1"/>
+                <w:sz w:val="22"/>
+                <w:szCs w:val="22"/>
+              </w:rPr>
+              <w:t>(9), pp.618-620.</w:t>
+            </w:r>
+          </w:p>
+        </w:tc>
+      </w:tr>
+      <w:tr>
+        <w:tc>
+          <w:tcPr>
+            <w:tcW w:w="1615" w:type="dxa"/>
+            <w:vMerge/>
+          </w:tcPr>
+          <w:p>
+            <w:pPr>
+              <w:rPr>
+                <w:color w:val="000000" w:themeColor="text1"/>
+                <w:sz w:val="22"/>
+                <w:szCs w:val="22"/>
+              </w:rPr>
+            </w:pPr>
+          </w:p>
+        </w:tc>
+        <w:tc>
+          <w:tcPr>
+            <w:tcW w:w="7735" w:type="dxa"/>
+            <w:tcBorders>
+              <w:top w:val="nil"/>
+              <w:bottom w:val="nil"/>
+            </w:tcBorders>
+          </w:tcPr>
+          <w:p>
+            <w:pPr>
+              <w:ind w:left="527" w:hanging="527"/>
+              <w:rPr>
+                <w:color w:val="000000" w:themeColor="text1"/>
+                <w:sz w:val="22"/>
+                <w:szCs w:val="22"/>
+              </w:rPr>
+            </w:pPr>
+            <w:r>
+              <w:rPr>
+                <w:color w:val="000000" w:themeColor="text1"/>
+                <w:sz w:val="22"/>
+                <w:szCs w:val="22"/>
+                <w:shd w:val="clear" w:color="auto" w:fill="FFFFFF"/>
+              </w:rPr>
+              <w:t>Cooper, K.M., Gin, L.E., Barnes, M.E. and Brownell, S.E., 2020. An exploratory study of students with depression in undergraduate research experiences. </w:t>
+            </w:r>
+            <w:r>
+              <w:rPr>
+                <w:i/>
+                <w:iCs/>
+                <w:color w:val="000000" w:themeColor="text1"/>
+                <w:sz w:val="22"/>
+                <w:szCs w:val="22"/>
+                <w:shd w:val="clear" w:color="auto" w:fill="FFFFFF"/>
+              </w:rPr>
+              <w:t>CBE—Life Sciences Education</w:t>
+            </w:r>
+            <w:r>
+              <w:rPr>
+                <w:color w:val="000000" w:themeColor="text1"/>
+                <w:sz w:val="22"/>
+                <w:szCs w:val="22"/>
+                <w:shd w:val="clear" w:color="auto" w:fill="FFFFFF"/>
+              </w:rPr>
+              <w:t>, </w:t>
+            </w:r>
+            <w:r>
+              <w:rPr>
+                <w:i/>
+                <w:iCs/>
+                <w:color w:val="000000" w:themeColor="text1"/>
+                <w:sz w:val="22"/>
+                <w:szCs w:val="22"/>
+                <w:shd w:val="clear" w:color="auto" w:fill="FFFFFF"/>
+              </w:rPr>
+              <w:t>19</w:t>
+            </w:r>
+            <w:r>
+              <w:rPr>
+                <w:color w:val="000000" w:themeColor="text1"/>
+                <w:sz w:val="22"/>
+                <w:szCs w:val="22"/>
+                <w:shd w:val="clear" w:color="auto" w:fill="FFFFFF"/>
+              </w:rPr>
+              <w:t>(2), p.ar19.</w:t>
+            </w:r>
+          </w:p>
+        </w:tc>
+      </w:tr>
+      <w:tr>
+        <w:tc>
+          <w:tcPr>
+            <w:tcW w:w="1615" w:type="dxa"/>
+            <w:vMerge/>
+          </w:tcPr>
+          <w:p>
+            <w:pPr>
+              <w:rPr>
+                <w:color w:val="000000" w:themeColor="text1"/>
+                <w:sz w:val="22"/>
+                <w:szCs w:val="22"/>
+              </w:rPr>
+            </w:pPr>
+          </w:p>
+        </w:tc>
+        <w:tc>
+          <w:tcPr>
+            <w:tcW w:w="7735" w:type="dxa"/>
+            <w:tcBorders>
+              <w:top w:val="nil"/>
+              <w:bottom w:val="nil"/>
+            </w:tcBorders>
+          </w:tcPr>
+          <w:p>
+            <w:pPr>
+              <w:ind w:left="527" w:hanging="527"/>
+              <w:rPr>
+                <w:color w:val="000000" w:themeColor="text1"/>
+                <w:sz w:val="22"/>
+                <w:szCs w:val="22"/>
+              </w:rPr>
+            </w:pPr>
+            <w:r>
+              <w:rPr>
+                <w:color w:val="000000" w:themeColor="text1"/>
+                <w:sz w:val="22"/>
+                <w:szCs w:val="22"/>
+                <w:shd w:val="clear" w:color="auto" w:fill="FFFFFF"/>
+              </w:rPr>
+              <w:t>Nelson, R.G., Rutherford, J.N., Hinde, K. and Clancy, K.B., 2017. Signaling safety: Characterizing fieldwork experiences and their implications for career trajectories. </w:t>
+            </w:r>
+            <w:r>
+              <w:rPr>
+                <w:i/>
+                <w:iCs/>
+                <w:color w:val="000000" w:themeColor="text1"/>
+                <w:sz w:val="22"/>
+                <w:szCs w:val="22"/>
+                <w:shd w:val="clear" w:color="auto" w:fill="FFFFFF"/>
+              </w:rPr>
+              <w:t>American Anthropologist</w:t>
+            </w:r>
+            <w:r>
+              <w:rPr>
+                <w:color w:val="000000" w:themeColor="text1"/>
+                <w:sz w:val="22"/>
+                <w:szCs w:val="22"/>
+                <w:shd w:val="clear" w:color="auto" w:fill="FFFFFF"/>
+              </w:rPr>
+              <w:t>, </w:t>
+            </w:r>
+            <w:r>
+              <w:rPr>
+                <w:i/>
+                <w:iCs/>
+                <w:color w:val="000000" w:themeColor="text1"/>
+                <w:sz w:val="22"/>
+                <w:szCs w:val="22"/>
+                <w:shd w:val="clear" w:color="auto" w:fill="FFFFFF"/>
+              </w:rPr>
+              <w:t>119</w:t>
+            </w:r>
+            <w:r>
+              <w:rPr>
+                <w:color w:val="000000" w:themeColor="text1"/>
+                <w:sz w:val="22"/>
+                <w:szCs w:val="22"/>
+                <w:shd w:val="clear" w:color="auto" w:fill="FFFFFF"/>
+              </w:rPr>
+              <w:t>(4), pp.710-722.</w:t>
+            </w:r>
+          </w:p>
+        </w:tc>
+      </w:tr>
+      <w:tr>
+        <w:tc>
+          <w:tcPr>
+            <w:tcW w:w="1615" w:type="dxa"/>
+            <w:vMerge/>
+          </w:tcPr>
+          <w:p>
+            <w:pPr>
+              <w:rPr>
+                <w:color w:val="000000" w:themeColor="text1"/>
+                <w:sz w:val="22"/>
+                <w:szCs w:val="22"/>
+              </w:rPr>
+            </w:pPr>
+          </w:p>
+        </w:tc>
+        <w:tc>
+          <w:tcPr>
+            <w:tcW w:w="7735" w:type="dxa"/>
+            <w:tcBorders>
+              <w:top w:val="nil"/>
+              <w:bottom w:val="nil"/>
+            </w:tcBorders>
+          </w:tcPr>
+          <w:p>
+            <w:pPr>
+              <w:ind w:left="527" w:hanging="527"/>
+              <w:rPr>
+                <w:color w:val="000000" w:themeColor="text1"/>
+                <w:sz w:val="22"/>
+                <w:szCs w:val="22"/>
+              </w:rPr>
+            </w:pPr>
+            <w:r>
+              <w:rPr>
+                <w:color w:val="000000" w:themeColor="text1"/>
+                <w:sz w:val="22"/>
+                <w:szCs w:val="22"/>
+              </w:rPr>
+              <w:t>Greene, S.E., Antell, G.S., Atterby, J., Bhatia, R., Dunne, E.M., Giles, S., Groh, S.S., Hanson, E.M., Hilton, J., Knight, H. and Kraftl, P., 2021. Safety and Belonging in the Field: A Checklist for Educators.</w:t>
+            </w:r>
+          </w:p>
+        </w:tc>
+      </w:tr>
+      <w:tr>
+        <w:tc>
+          <w:tcPr>
+            <w:tcW w:w="1615" w:type="dxa"/>
+            <w:vMerge/>
+          </w:tcPr>
+          <w:p>
+            <w:pPr>
+              <w:rPr>
+                <w:color w:val="000000" w:themeColor="text1"/>
+                <w:sz w:val="22"/>
+                <w:szCs w:val="22"/>
+              </w:rPr>
+            </w:pPr>
+          </w:p>
+        </w:tc>
+        <w:tc>
+          <w:tcPr>
+            <w:tcW w:w="7735" w:type="dxa"/>
+            <w:tcBorders>
+              <w:top w:val="nil"/>
+              <w:bottom w:val="nil"/>
+            </w:tcBorders>
+          </w:tcPr>
+          <w:p>
+            <w:pPr>
+              <w:ind w:left="527" w:hanging="527"/>
+              <w:rPr>
+                <w:color w:val="000000" w:themeColor="text1"/>
+                <w:sz w:val="22"/>
+                <w:szCs w:val="22"/>
+              </w:rPr>
+            </w:pPr>
+            <w:r>
+              <w:rPr>
+                <w:color w:val="000000" w:themeColor="text1"/>
+                <w:sz w:val="22"/>
+                <w:szCs w:val="22"/>
+              </w:rPr>
+              <w:t>Demery &amp; Pipkin 2021 - Safe fieldwork strategies for at-risk Individuals, their supervisors and institutions</w:t>
+            </w:r>
+          </w:p>
+        </w:tc>
+      </w:tr>
+      <w:tr>
+        <w:tc>
+          <w:tcPr>
+            <w:tcW w:w="1615" w:type="dxa"/>
+            <w:vMerge/>
+          </w:tcPr>
+          <w:p>
+            <w:pPr>
+              <w:rPr>
+                <w:color w:val="000000" w:themeColor="text1"/>
+                <w:sz w:val="22"/>
+                <w:szCs w:val="22"/>
+              </w:rPr>
+            </w:pPr>
+          </w:p>
+        </w:tc>
+        <w:tc>
+          <w:tcPr>
+            <w:tcW w:w="7735" w:type="dxa"/>
+            <w:tcBorders>
+              <w:top w:val="nil"/>
+              <w:bottom w:val="nil"/>
+            </w:tcBorders>
+          </w:tcPr>
+          <w:p>
+            <w:pPr>
+              <w:ind w:left="527" w:hanging="527"/>
+              <w:rPr>
+                <w:color w:val="000000" w:themeColor="text1"/>
+                <w:sz w:val="22"/>
+                <w:szCs w:val="22"/>
+              </w:rPr>
+            </w:pPr>
+            <w:r>
+              <w:rPr>
+                <w:color w:val="000000" w:themeColor="text1"/>
+                <w:sz w:val="22"/>
+                <w:szCs w:val="22"/>
+                <w:shd w:val="clear" w:color="auto" w:fill="FFFFFF"/>
+              </w:rPr>
+              <w:t>McGill, B.M., Foster, M.J., Pruitt, A.N., Thomas, S.G., Arsenault, E.R., Hanschu, J., Wahwahsuck, K., Cortez, E., Zarek, K., Loecke, T.D. and Burgin, A.J., 2021. You are welcome here: A practical guide to diversity, equity, and inclusion for undergraduates embarking on an ecological research experience. </w:t>
+            </w:r>
+            <w:r>
+              <w:rPr>
+                <w:i/>
+                <w:iCs/>
+                <w:color w:val="000000" w:themeColor="text1"/>
+                <w:sz w:val="22"/>
+                <w:szCs w:val="22"/>
+                <w:shd w:val="clear" w:color="auto" w:fill="FFFFFF"/>
+              </w:rPr>
+              <w:t>Ecology and Evolution</w:t>
+            </w:r>
+            <w:r>
+              <w:rPr>
+                <w:color w:val="000000" w:themeColor="text1"/>
+                <w:sz w:val="22"/>
+                <w:szCs w:val="22"/>
+                <w:shd w:val="clear" w:color="auto" w:fill="FFFFFF"/>
+              </w:rPr>
+              <w:t>, </w:t>
+            </w:r>
+            <w:r>
+              <w:rPr>
+                <w:i/>
+                <w:iCs/>
+                <w:color w:val="000000" w:themeColor="text1"/>
+                <w:sz w:val="22"/>
+                <w:szCs w:val="22"/>
+                <w:shd w:val="clear" w:color="auto" w:fill="FFFFFF"/>
+              </w:rPr>
+              <w:t>11</w:t>
+            </w:r>
+            <w:r>
+              <w:rPr>
+                <w:color w:val="000000" w:themeColor="text1"/>
+                <w:sz w:val="22"/>
+                <w:szCs w:val="22"/>
+                <w:shd w:val="clear" w:color="auto" w:fill="FFFFFF"/>
+              </w:rPr>
+              <w:t>(8), pp.3636-3645</w:t>
+            </w:r>
+          </w:p>
+        </w:tc>
+      </w:tr>
+      <w:tr>
+        <w:tc>
+          <w:tcPr>
+            <w:tcW w:w="1615" w:type="dxa"/>
+            <w:vMerge/>
+          </w:tcPr>
+          <w:p>
+            <w:pPr>
+              <w:rPr>
+                <w:color w:val="000000" w:themeColor="text1"/>
+                <w:sz w:val="22"/>
+                <w:szCs w:val="22"/>
+              </w:rPr>
+            </w:pPr>
+          </w:p>
+        </w:tc>
+        <w:tc>
+          <w:tcPr>
+            <w:tcW w:w="7735" w:type="dxa"/>
+            <w:tcBorders>
+              <w:top w:val="nil"/>
+              <w:bottom w:val="nil"/>
+            </w:tcBorders>
+          </w:tcPr>
+          <w:p>
+            <w:pPr>
+              <w:ind w:left="527" w:hanging="527"/>
+              <w:rPr>
+                <w:color w:val="000000" w:themeColor="text1"/>
+                <w:sz w:val="22"/>
+                <w:szCs w:val="22"/>
+              </w:rPr>
+            </w:pPr>
+            <w:r>
+              <w:rPr>
+                <w:color w:val="000000" w:themeColor="text1"/>
+                <w:sz w:val="22"/>
+                <w:szCs w:val="22"/>
+              </w:rPr>
+              <w:t>Dyson, K., Ziter, C., Fuentes, T.L. and Patterson, M.S., 2019. Conducting urban ecology research on private property: Advice for new urban ecologists. </w:t>
+            </w:r>
+            <w:r>
+              <w:rPr>
+                <w:i/>
+                <w:color w:val="000000" w:themeColor="text1"/>
+                <w:sz w:val="22"/>
+                <w:szCs w:val="22"/>
+              </w:rPr>
+              <w:t>Journal of Urban Ecology</w:t>
+            </w:r>
+            <w:r>
+              <w:rPr>
+                <w:color w:val="000000" w:themeColor="text1"/>
+                <w:sz w:val="22"/>
+                <w:szCs w:val="22"/>
+              </w:rPr>
+              <w:t>, </w:t>
+            </w:r>
+            <w:r>
+              <w:rPr>
+                <w:i/>
+                <w:color w:val="000000" w:themeColor="text1"/>
+                <w:sz w:val="22"/>
+                <w:szCs w:val="22"/>
+              </w:rPr>
+              <w:t>5</w:t>
+            </w:r>
+            <w:r>
+              <w:rPr>
+                <w:color w:val="000000" w:themeColor="text1"/>
+                <w:sz w:val="22"/>
+                <w:szCs w:val="22"/>
+              </w:rPr>
+              <w:t xml:space="preserve">(1), </w:t>
+            </w:r>
+            <w:r>
+              <w:rPr>
+                <w:color w:val="000000" w:themeColor="text1"/>
+                <w:sz w:val="22"/>
+                <w:szCs w:val="22"/>
+              </w:rPr>
+              <w:t>p. juz</w:t>
+            </w:r>
+            <w:r>
+              <w:rPr>
+                <w:color w:val="000000" w:themeColor="text1"/>
+                <w:sz w:val="22"/>
+                <w:szCs w:val="22"/>
+              </w:rPr>
+              <w:t>001</w:t>
+            </w:r>
+          </w:p>
+        </w:tc>
+      </w:tr>
+      <w:tr>
+        <w:tc>
+          <w:tcPr>
+            <w:tcW w:w="1615" w:type="dxa"/>
+            <w:vMerge/>
+          </w:tcPr>
+          <w:p>
+            <w:pPr>
+              <w:rPr>
+                <w:color w:val="000000" w:themeColor="text1"/>
+                <w:sz w:val="22"/>
+                <w:szCs w:val="22"/>
+              </w:rPr>
+            </w:pPr>
+          </w:p>
+        </w:tc>
+        <w:tc>
+          <w:tcPr>
+            <w:tcW w:w="7735" w:type="dxa"/>
+            <w:tcBorders>
+              <w:top w:val="nil"/>
+              <w:bottom w:val="single" w:sz="4" w:space="0" w:color="auto"/>
+            </w:tcBorders>
+          </w:tcPr>
+          <w:p>
+            <w:pPr>
+              <w:pBdr>
+                <w:top w:val="nil"/>
+                <w:left w:val="nil"/>
+                <w:bottom w:val="nil"/>
+                <w:right w:val="nil"/>
+                <w:between w:val="nil"/>
+              </w:pBdr>
+              <w:ind w:left="527" w:hanging="527"/>
+              <w:rPr>
+                <w:color w:val="000000" w:themeColor="text1"/>
+                <w:sz w:val="22"/>
+                <w:szCs w:val="22"/>
+              </w:rPr>
+            </w:pPr>
+            <w:r>
+              <w:rPr>
+                <w:color w:val="000000" w:themeColor="text1"/>
+                <w:sz w:val="22"/>
+                <w:szCs w:val="22"/>
+              </w:rPr>
+              <w:t>Clancy, K.B., Nelson, R.G., Rutherford, J.N. and Hinde, K., 2014. Survey of academic field experiences (SAFE): Trainees report harassment and assault. </w:t>
+            </w:r>
+            <w:r>
+              <w:rPr>
+                <w:i/>
+                <w:iCs/>
+                <w:color w:val="000000" w:themeColor="text1"/>
+                <w:sz w:val="22"/>
+                <w:szCs w:val="22"/>
+              </w:rPr>
+              <w:t>PloS one</w:t>
+            </w:r>
+            <w:r>
+              <w:rPr>
+                <w:color w:val="000000" w:themeColor="text1"/>
+                <w:sz w:val="22"/>
+                <w:szCs w:val="22"/>
+              </w:rPr>
+              <w:t>, </w:t>
+            </w:r>
+            <w:r>
+              <w:rPr>
+                <w:i/>
+                <w:iCs/>
+                <w:color w:val="000000" w:themeColor="text1"/>
+                <w:sz w:val="22"/>
+                <w:szCs w:val="22"/>
+              </w:rPr>
+              <w:t>9</w:t>
+            </w:r>
+            <w:r>
+              <w:rPr>
+                <w:color w:val="000000" w:themeColor="text1"/>
+                <w:sz w:val="22"/>
+                <w:szCs w:val="22"/>
+              </w:rPr>
+              <w:t xml:space="preserve">(7), </w:t>
+            </w:r>
+            <w:r>
+              <w:rPr>
+                <w:color w:val="000000" w:themeColor="text1"/>
+                <w:sz w:val="22"/>
+                <w:szCs w:val="22"/>
+              </w:rPr>
+              <w:t>p. e</w:t>
+            </w:r>
+            <w:r>
+              <w:rPr>
+                <w:color w:val="000000" w:themeColor="text1"/>
+                <w:sz w:val="22"/>
+                <w:szCs w:val="22"/>
+              </w:rPr>
+              <w:t>102172.</w:t>
+            </w:r>
+          </w:p>
+        </w:tc>
+      </w:tr>
+      <w:tr>
+        <w:tc>
+          <w:tcPr>
+            <w:tcW w:w="1615" w:type="dxa"/>
+            <w:vMerge/>
+          </w:tcPr>
+          <w:p>
+            <w:pPr>
+              <w:rPr>
+                <w:color w:val="000000" w:themeColor="text1"/>
+                <w:sz w:val="22"/>
+                <w:szCs w:val="22"/>
+              </w:rPr>
+            </w:pPr>
+          </w:p>
+        </w:tc>
+        <w:tc>
+          <w:tcPr>
+            <w:tcW w:w="7735" w:type="dxa"/>
+            <w:tcBorders>
+              <w:top w:val="single" w:sz="4" w:space="0" w:color="auto"/>
+            </w:tcBorders>
+          </w:tcPr>
+          <w:p>
+            <w:pPr>
+              <w:ind w:hanging="527"/>
+              <w:rPr>
+                <w:color w:val="000000" w:themeColor="text1"/>
+                <w:sz w:val="22"/>
+                <w:szCs w:val="22"/>
+              </w:rPr>
+            </w:pPr>
+          </w:p>
+        </w:tc>
+      </w:tr>
+      <w:tr>
+        <w:tc>
+          <w:tcPr>
+            <w:tcW w:w="1615" w:type="dxa"/>
+            <w:vMerge/>
+          </w:tcPr>
+          <w:p>
+            <w:pPr>
+              <w:rPr>
+                <w:color w:val="000000" w:themeColor="text1"/>
+                <w:sz w:val="22"/>
+                <w:szCs w:val="22"/>
+              </w:rPr>
+            </w:pPr>
+          </w:p>
+        </w:tc>
+        <w:tc>
+          <w:tcPr>
+            <w:tcW w:w="7735" w:type="dxa"/>
+          </w:tcPr>
+          <w:p>
+            <w:pPr>
+              <w:ind w:hanging="527"/>
+              <w:rPr>
+                <w:color w:val="000000" w:themeColor="text1"/>
+                <w:sz w:val="22"/>
+                <w:szCs w:val="22"/>
+              </w:rPr>
+            </w:pPr>
+          </w:p>
+        </w:tc>
+      </w:tr>
+      <w:tr>
+        <w:tc>
+          <w:tcPr>
+            <w:tcW w:w="1615" w:type="dxa"/>
+            <w:vMerge/>
+          </w:tcPr>
+          <w:p>
+            <w:pPr>
+              <w:rPr>
+                <w:color w:val="000000" w:themeColor="text1"/>
+                <w:sz w:val="22"/>
+                <w:szCs w:val="22"/>
+              </w:rPr>
+            </w:pPr>
+          </w:p>
+        </w:tc>
+        <w:tc>
+          <w:tcPr>
+            <w:tcW w:w="7735" w:type="dxa"/>
+          </w:tcPr>
+          <w:p>
+            <w:pPr>
+              <w:ind w:hanging="527"/>
+              <w:rPr>
+                <w:color w:val="000000" w:themeColor="text1"/>
+                <w:sz w:val="22"/>
+                <w:szCs w:val="22"/>
+              </w:rPr>
+            </w:pPr>
+          </w:p>
+        </w:tc>
+      </w:tr>
+      <w:tr>
+        <w:tc>
+          <w:tcPr>
+            <w:tcW w:w="1615" w:type="dxa"/>
+            <w:vMerge w:val="restart"/>
+          </w:tcPr>
+          <w:p>
+            <w:pPr>
+              <w:rPr>
+                <w:color w:val="000000" w:themeColor="text1"/>
+                <w:sz w:val="22"/>
+                <w:szCs w:val="22"/>
+              </w:rPr>
+            </w:pPr>
+            <w:r>
+              <w:rPr>
+                <w:color w:val="000000" w:themeColor="text1"/>
+                <w:sz w:val="22"/>
+                <w:szCs w:val="22"/>
+              </w:rPr>
+              <w:t>Website</w:t>
+            </w:r>
+          </w:p>
+        </w:tc>
+        <w:tc>
+          <w:tcPr>
+            <w:tcW w:w="7735" w:type="dxa"/>
+          </w:tcPr>
+          <w:p>
+            <w:pPr>
+              <w:rPr>
+                <w:color w:val="000000" w:themeColor="text1"/>
+                <w:sz w:val="22"/>
+                <w:szCs w:val="22"/>
+              </w:rPr>
+            </w:pPr>
+          </w:p>
+        </w:tc>
+      </w:tr>
+      <w:tr>
+        <w:tc>
+          <w:tcPr>
+            <w:tcW w:w="1615" w:type="dxa"/>
+            <w:vMerge/>
+          </w:tcPr>
+          <w:p>
+            <w:pPr>
+              <w:rPr>
+                <w:color w:val="000000" w:themeColor="text1"/>
+                <w:sz w:val="22"/>
+                <w:szCs w:val="22"/>
+              </w:rPr>
+            </w:pPr>
+          </w:p>
+        </w:tc>
+        <w:tc>
+          <w:tcPr>
+            <w:tcW w:w="7735" w:type="dxa"/>
+          </w:tcPr>
+          <w:p>
+            <w:pPr>
+              <w:rPr>
+                <w:color w:val="000000" w:themeColor="text1"/>
+                <w:sz w:val="22"/>
+                <w:szCs w:val="22"/>
+              </w:rPr>
+            </w:pPr>
+          </w:p>
+        </w:tc>
+      </w:tr>
+      <w:tr>
+        <w:tc>
+          <w:tcPr>
+            <w:tcW w:w="1615" w:type="dxa"/>
+            <w:vMerge/>
+          </w:tcPr>
+          <w:p>
+            <w:pPr>
+              <w:rPr>
+                <w:color w:val="000000" w:themeColor="text1"/>
+                <w:sz w:val="22"/>
+                <w:szCs w:val="22"/>
+              </w:rPr>
+            </w:pPr>
+          </w:p>
+        </w:tc>
+        <w:tc>
+          <w:tcPr>
+            <w:tcW w:w="7735" w:type="dxa"/>
+          </w:tcPr>
+          <w:p>
+            <w:pPr>
+              <w:rPr>
+                <w:color w:val="000000" w:themeColor="text1"/>
+                <w:sz w:val="22"/>
+                <w:szCs w:val="22"/>
+              </w:rPr>
+            </w:pPr>
+          </w:p>
+        </w:tc>
+      </w:tr>
+      <w:tr>
+        <w:tc>
+          <w:tcPr>
+            <w:tcW w:w="1615" w:type="dxa"/>
+            <w:vMerge/>
+          </w:tcPr>
+          <w:p>
+            <w:pPr>
+              <w:rPr>
+                <w:color w:val="000000" w:themeColor="text1"/>
+                <w:sz w:val="22"/>
+                <w:szCs w:val="22"/>
+              </w:rPr>
+            </w:pPr>
+          </w:p>
+        </w:tc>
+        <w:tc>
+          <w:tcPr>
+            <w:tcW w:w="7735" w:type="dxa"/>
+            <w:tcBorders>
+              <w:bottom w:val="single" w:sz="4" w:space="0" w:color="auto"/>
+            </w:tcBorders>
+          </w:tcPr>
+          <w:p>
+            <w:pPr>
+              <w:rPr>
+                <w:color w:val="000000" w:themeColor="text1"/>
+                <w:sz w:val="22"/>
+                <w:szCs w:val="22"/>
+              </w:rPr>
+            </w:pPr>
+          </w:p>
+        </w:tc>
+      </w:tr>
+      <w:tr>
+        <w:tc>
+          <w:tcPr>
+            <w:tcW w:w="1615" w:type="dxa"/>
+            <w:vMerge w:val="restart"/>
+          </w:tcPr>
+          <w:p>
+            <w:pPr>
+              <w:rPr>
+                <w:color w:val="000000" w:themeColor="text1"/>
+                <w:sz w:val="22"/>
+                <w:szCs w:val="22"/>
+              </w:rPr>
+            </w:pPr>
+            <w:r>
+              <w:rPr>
+                <w:color w:val="000000" w:themeColor="text1"/>
+                <w:sz w:val="22"/>
+                <w:szCs w:val="22"/>
+              </w:rPr>
+              <w:t>Book</w:t>
+            </w:r>
+          </w:p>
+        </w:tc>
+        <w:tc>
+          <w:tcPr>
+            <w:tcW w:w="7735" w:type="dxa"/>
+            <w:tcBorders>
+              <w:top w:val="single" w:sz="4" w:space="0" w:color="auto"/>
+              <w:bottom w:val="nil"/>
+            </w:tcBorders>
+          </w:tcPr>
+          <w:p>
+            <w:pPr>
+              <w:rPr>
+                <w:color w:val="000000" w:themeColor="text1"/>
+                <w:sz w:val="22"/>
+                <w:szCs w:val="22"/>
+              </w:rPr>
+            </w:pPr>
+            <w:r>
+              <w:rPr>
+                <w:i/>
+                <w:iCs/>
+                <w:color w:val="000000" w:themeColor="text1"/>
+                <w:sz w:val="22"/>
+                <w:szCs w:val="22"/>
+              </w:rPr>
+              <w:t>Fieldwork Ready: An Introductory Guide to Field Research for Agriculture, Environment, and Soil Scientists</w:t>
+            </w:r>
+            <w:r>
+              <w:rPr>
+                <w:color w:val="000000" w:themeColor="text1"/>
+                <w:sz w:val="22"/>
+                <w:szCs w:val="22"/>
+              </w:rPr>
+              <w:t>, Sara Vero</w:t>
+            </w:r>
+          </w:p>
+        </w:tc>
+      </w:tr>
+      <w:tr>
+        <w:tc>
+          <w:tcPr>
+            <w:tcW w:w="1615" w:type="dxa"/>
+            <w:vMerge/>
+          </w:tcPr>
+          <w:p>
+            <w:pPr>
+              <w:rPr>
+                <w:color w:val="000000" w:themeColor="text1"/>
+                <w:sz w:val="22"/>
+                <w:szCs w:val="22"/>
+              </w:rPr>
+            </w:pPr>
+          </w:p>
+        </w:tc>
+        <w:tc>
+          <w:tcPr>
+            <w:tcW w:w="7735" w:type="dxa"/>
+            <w:tcBorders>
+              <w:top w:val="nil"/>
+              <w:bottom w:val="nil"/>
+            </w:tcBorders>
+          </w:tcPr>
+          <w:p>
+            <w:pPr>
+              <w:rPr>
+                <w:color w:val="000000" w:themeColor="text1"/>
+                <w:sz w:val="22"/>
+                <w:szCs w:val="22"/>
+              </w:rPr>
+            </w:pPr>
+            <w:r>
+              <w:rPr>
+                <w:i/>
+                <w:iCs/>
+                <w:color w:val="000000" w:themeColor="text1"/>
+                <w:sz w:val="22"/>
+                <w:szCs w:val="22"/>
+              </w:rPr>
+              <w:t>Personal Narrative of Travels to the Equinoctial Regions of the New Continent, During the years 1799-1804</w:t>
+            </w:r>
+            <w:r>
+              <w:rPr>
+                <w:color w:val="000000" w:themeColor="text1"/>
+                <w:sz w:val="22"/>
+                <w:szCs w:val="22"/>
+              </w:rPr>
+              <w:t>, Alexander Von Humboldt</w:t>
+            </w:r>
+          </w:p>
+        </w:tc>
+      </w:tr>
+    </w:tbl>
     <w:p>
       <w:pPr>
         <w:spacing w:line="480" w:lineRule="auto"/>
@@ -1003,13 +2673,15 @@
       <w:r>
         <w:t xml:space="preserve">Fieldwork contains risks from a variety of sources: landscape, weather, wildlife, bystanders and occasionally from other team members. Furthermore, not all members of a </w:t>
       </w:r>
-      <w:proofErr w:type="spellStart"/>
-      <w:r>
-        <w:t>fieldcrew</w:t>
-      </w:r>
-      <w:proofErr w:type="spellEnd"/>
-      <w:r>
-        <w:t xml:space="preserve"> are faced with the same source or amount of risk: individuals from minority identities (race/ethnicity, sexual orientation, disability, gender identity, religion) may experience greater conflict or violence from sources external (bystanders, local authori</w:t>
+      <w:r>
+        <w:t>field crew</w:t>
+      </w:r>
+      <w:r>
+        <w:t xml:space="preserve"> are faced with the same source or amount of risk: individuals from minority identities (race/ethnicity, sexual orientation, disability, gender identity, religion) may experience </w:t>
+      </w:r>
+      <w:r>
+        <w:lastRenderedPageBreak/>
+        <w:t>greater conflict or violence from sources external (bystanders, local authori</w:t>
       </w:r>
       <w:r>
         <w:t>ti</w:t>
@@ -1017,17 +2689,11 @@
       <w:r>
         <w:t xml:space="preserve">es, </w:t>
       </w:r>
-      <w:proofErr w:type="spellStart"/>
-      <w:r>
-        <w:t>etc</w:t>
-      </w:r>
-      <w:proofErr w:type="spellEnd"/>
-      <w:r>
-        <w:t xml:space="preserve">) or </w:t>
-      </w:r>
-      <w:r>
-        <w:lastRenderedPageBreak/>
-        <w:t>internal (other team members)</w:t>
+      <w:r>
+        <w:t>etc.</w:t>
+      </w:r>
+      <w:r>
+        <w:t>) or internal (other team members)</w:t>
       </w:r>
       <w:r>
         <w:t xml:space="preserve"> (</w:t>
@@ -1359,15 +3025,7 @@
         <w:ind w:hanging="720"/>
       </w:pPr>
       <w:r>
-        <w:t xml:space="preserve">Demery, A.J.C. and Pipkin, M.A., 2021. Safe fieldwork strategies for at-risk individuals, their </w:t>
-      </w:r>
-      <w:proofErr w:type="gramStart"/>
-      <w:r>
-        <w:t>supervisors</w:t>
-      </w:r>
-      <w:proofErr w:type="gramEnd"/>
-      <w:r>
-        <w:t xml:space="preserve"> and institutions. </w:t>
+        <w:t>Demery, A.J.C. and Pipkin, M.A., 2021. Safe fieldwork strategies for at-risk individuals, their supervisors and institutions. </w:t>
       </w:r>
       <w:r>
         <w:rPr>
@@ -1404,23 +3062,7 @@
           <w:color w:val="000000" w:themeColor="text1"/>
           <w:shd w:val="clear" w:color="auto" w:fill="FFFFFF"/>
         </w:rPr>
-        <w:t xml:space="preserve">Houle, A., Chapman, </w:t>
-      </w:r>
-      <w:proofErr w:type="gramStart"/>
-      <w:r>
-        <w:rPr>
-          <w:color w:val="000000" w:themeColor="text1"/>
-          <w:shd w:val="clear" w:color="auto" w:fill="FFFFFF"/>
-        </w:rPr>
-        <w:t>C.A.</w:t>
-      </w:r>
-      <w:proofErr w:type="gramEnd"/>
-      <w:r>
-        <w:rPr>
-          <w:color w:val="000000" w:themeColor="text1"/>
-          <w:shd w:val="clear" w:color="auto" w:fill="FFFFFF"/>
-        </w:rPr>
-        <w:t xml:space="preserve"> and Vickery, W.L., 2004. Tree climbing strategies for primate ecological studies. </w:t>
+        <w:t>Houle, A., Chapman, C.A. and Vickery, W.L., 2004. Tree climbing strategies for primate ecological studies. </w:t>
       </w:r>
       <w:r>
         <w:rPr>
@@ -1500,22 +3142,95 @@
     </w:p>
     <w:p>
       <w:pPr>
-        <w:pStyle w:val="ListParagraph"/>
-        <w:spacing w:line="480" w:lineRule="auto"/>
-        <w:ind w:hanging="720"/>
-      </w:pPr>
-      <w:r>
-        <w:t>Tracy, E.E., Teal, C.N., Ingram, S.J., Jenney, C.J., Grant, J.D. and Bonar, S.A., 2021. The Impact of COVID‐19 on Freshwater Fisheries Fieldwork and Data Collection. </w:t>
+        <w:spacing w:line="480" w:lineRule="auto"/>
+        <w:ind w:left="720" w:hanging="720"/>
+        <w:rPr>
+          <w:color w:val="000000" w:themeColor="text1"/>
+        </w:rPr>
+      </w:pPr>
+      <w:r>
+        <w:rPr>
+          <w:color w:val="000000" w:themeColor="text1"/>
+        </w:rPr>
+        <w:t>John, C.M. and Khan, S.B., 2018. Mental health in the field. </w:t>
       </w:r>
       <w:r>
         <w:rPr>
           <w:i/>
           <w:iCs/>
+          <w:color w:val="000000" w:themeColor="text1"/>
+        </w:rPr>
+        <w:t>Nature Geoscience</w:t>
+      </w:r>
+      <w:r>
+        <w:rPr>
+          <w:color w:val="000000" w:themeColor="text1"/>
+        </w:rPr>
+        <w:t>, </w:t>
+      </w:r>
+      <w:r>
+        <w:rPr>
+          <w:i/>
+          <w:iCs/>
+          <w:color w:val="000000" w:themeColor="text1"/>
+        </w:rPr>
+        <w:t>11</w:t>
+      </w:r>
+      <w:r>
+        <w:rPr>
+          <w:color w:val="000000" w:themeColor="text1"/>
+        </w:rPr>
+        <w:t>(9), pp.618-620.</w:t>
+      </w:r>
+    </w:p>
+    <w:p>
+      <w:pPr>
+        <w:pStyle w:val="ListParagraph"/>
+        <w:spacing w:line="480" w:lineRule="auto"/>
+        <w:ind w:hanging="720"/>
+      </w:pPr>
+      <w:r>
+        <w:t>Tracy, E.E., Teal, C.N., Ingram, S.J., Jenney, C.J., Grant, J.D. and Bonar, S.A., 2021. The Impact of COVID‐19 on Freshwater Fisheries Fieldwork and Data Collection. </w:t>
+      </w:r>
+      <w:r>
+        <w:rPr>
+          <w:i/>
+          <w:iCs/>
         </w:rPr>
         <w:t>Fisheries</w:t>
       </w:r>
       <w:r>
         <w:t>.</w:t>
+      </w:r>
+    </w:p>
+    <w:p>
+      <w:pPr>
+        <w:pStyle w:val="ListParagraph"/>
+        <w:spacing w:line="480" w:lineRule="auto"/>
+        <w:ind w:hanging="720"/>
+      </w:pPr>
+      <w:r>
+        <w:t>Tucker, F. and Horton, J., 2019. “The show must go on!” Fieldwork, mental health and wellbeing in Geography, Earth and Environmental Sciences. </w:t>
+      </w:r>
+      <w:r>
+        <w:rPr>
+          <w:i/>
+          <w:iCs/>
+        </w:rPr>
+        <w:t>Area</w:t>
+      </w:r>
+      <w:r>
+        <w:t>, </w:t>
+      </w:r>
+      <w:r>
+        <w:rPr>
+          <w:i/>
+          <w:iCs/>
+        </w:rPr>
+        <w:t>51</w:t>
+      </w:r>
+      <w:r>
+        <w:t>(1), pp.84-93.</w:t>
       </w:r>
       <w:r>
         <w:br w:type="page"/>
@@ -1600,15 +3315,7 @@
         <w:ind w:left="720"/>
       </w:pPr>
       <w:r>
-        <w:t xml:space="preserve">How many years of experience do you have </w:t>
-      </w:r>
-      <w:proofErr w:type="gramStart"/>
-      <w:r>
-        <w:t>leading</w:t>
-      </w:r>
-      <w:proofErr w:type="gramEnd"/>
-      <w:r>
-        <w:t xml:space="preserve"> a field crew for at least 3 weeks in the field (cumulative) per year?</w:t>
+        <w:t>How many years of experience do you have leading a field crew for at least 3 weeks in the field (cumulative) per year?</w:t>
       </w:r>
     </w:p>
     <w:p>
@@ -1647,15 +3354,7 @@
         <w:ind w:left="720"/>
       </w:pPr>
       <w:r>
-        <w:t xml:space="preserve">Where has </w:t>
-      </w:r>
-      <w:proofErr w:type="gramStart"/>
-      <w:r>
-        <w:t>the majority of</w:t>
-      </w:r>
-      <w:proofErr w:type="gramEnd"/>
-      <w:r>
-        <w:t xml:space="preserve"> your fieldwork experience taken place? [Remote regions, semi-remote (e.g., wildlands near cities), urban areas, a mix of areas]</w:t>
+        <w:t>Where has the majority of your fieldwork experience taken place? [Remote regions, semi-remote (e.g., wildlands near cities), urban areas, a mix of areas]</w:t>
       </w:r>
     </w:p>
     <w:p>
@@ -1789,15 +3488,7 @@
         <w:ind w:left="720"/>
       </w:pPr>
       <w:r>
-        <w:t xml:space="preserve">How, if all, do you change your strategy for leading </w:t>
-      </w:r>
-      <w:proofErr w:type="gramStart"/>
-      <w:r>
-        <w:t>volunteers</w:t>
-      </w:r>
-      <w:proofErr w:type="gramEnd"/>
-      <w:r>
-        <w:t xml:space="preserve"> vs undergrad/grad students gaining experience vs paid assistants?</w:t>
+        <w:t>How, if all, do you change your strategy for leading volunteers vs undergrad/grad students gaining experience vs paid assistants?</w:t>
       </w:r>
     </w:p>
     <w:p>
@@ -1893,16 +3584,9 @@
       <w:r>
         <w:t>Are there specific resources (</w:t>
       </w:r>
-      <w:proofErr w:type="spellStart"/>
-      <w:proofErr w:type="gramStart"/>
-      <w:r>
-        <w:t>e.g</w:t>
-      </w:r>
-      <w:proofErr w:type="spellEnd"/>
-      <w:r>
-        <w:t>,,</w:t>
-      </w:r>
-      <w:proofErr w:type="gramEnd"/>
+      <w:r>
+        <w:t>e.g.,</w:t>
+      </w:r>
       <w:r>
         <w:t xml:space="preserve"> online readings, workshops, etc.) you recommend for new field crew leaders?</w:t>
       </w:r>
@@ -1917,13 +3601,17 @@
         <w:ind w:left="720"/>
       </w:pPr>
       <w:r>
-        <w:t xml:space="preserve">Are there specific resources/policies/processes at the department, lab or program level that you recommend </w:t>
-      </w:r>
-      <w:proofErr w:type="gramStart"/>
-      <w:r>
-        <w:t>to help</w:t>
-      </w:r>
-      <w:proofErr w:type="gramEnd"/>
+        <w:t xml:space="preserve">Are there specific resources/policies/processes at the department, </w:t>
+      </w:r>
+      <w:r>
+        <w:t>lab,</w:t>
+      </w:r>
+      <w:r>
+        <w:t xml:space="preserve"> or program level that you recommend to help</w:t>
+      </w:r>
+      <w:r>
+        <w:t xml:space="preserve">. </w:t>
+      </w:r>
       <w:r>
         <w:t xml:space="preserve"> support new or existing graduate field leaders?</w:t>
       </w:r>
@@ -1952,250 +3640,122 @@
 </w:document>
 </file>
 
-<file path=word/comments.xml><?xml version="1.0" encoding="utf-8"?>
-<w:comments xmlns:wpc="http://schemas.microsoft.com/office/word/2010/wordprocessingCanvas" xmlns:cx="http://schemas.microsoft.com/office/drawing/2014/chartex" xmlns:cx1="http://schemas.microsoft.com/office/drawing/2015/9/8/chartex" xmlns:cx2="http://schemas.microsoft.com/office/drawing/2015/10/21/chartex" xmlns:cx3="http://schemas.microsoft.com/office/drawing/2016/5/9/chartex" xmlns:cx4="http://schemas.microsoft.com/office/drawing/2016/5/10/chartex" xmlns:cx5="http://schemas.microsoft.com/office/drawing/2016/5/11/chartex" xmlns:cx6="http://schemas.microsoft.com/office/drawing/2016/5/12/chartex" xmlns:cx7="http://schemas.microsoft.com/office/drawing/2016/5/13/chartex" xmlns:cx8="http://schemas.microsoft.com/office/drawing/2016/5/14/chartex" xmlns:mc="http://schemas.openxmlformats.org/markup-compatibility/2006" xmlns:aink="http://schemas.microsoft.com/office/drawing/2016/ink" xmlns:am3d="http://schemas.microsoft.com/office/drawing/2017/model3d" xmlns:o="urn:schemas-microsoft-com:office:office" xmlns:r="http://schemas.openxmlformats.org/officeDocument/2006/relationships" xmlns:m="http://schemas.openxmlformats.org/officeDocument/2006/math" xmlns:v="urn:schemas-microsoft-com:vml" xmlns:wp14="http://schemas.microsoft.com/office/word/2010/wordprocessingDrawing" xmlns:wp="http://schemas.openxmlformats.org/drawingml/2006/wordprocessingDrawing" xmlns:w10="urn:schemas-microsoft-com:office:word" xmlns:w="http://schemas.openxmlformats.org/wordprocessingml/2006/main" xmlns:w14="http://schemas.microsoft.com/office/word/2010/wordml" xmlns:w15="http://schemas.microsoft.com/office/word/2012/wordml" xmlns:w16cex="http://schemas.microsoft.com/office/word/2018/wordml/cex" xmlns:w16cid="http://schemas.microsoft.com/office/word/2016/wordml/cid" xmlns:w16="http://schemas.microsoft.com/office/word/2018/wordml" xmlns:w16sdtdh="http://schemas.microsoft.com/office/word/2020/wordml/sdtdatahash" xmlns:w16se="http://schemas.microsoft.com/office/word/2015/wordml/symex" xmlns:wpg="http://schemas.microsoft.com/office/word/2010/wordprocessingGroup" xmlns:wpi="http://schemas.microsoft.com/office/word/2010/wordprocessingInk" xmlns:wne="http://schemas.microsoft.com/office/word/2006/wordml" xmlns:wps="http://schemas.microsoft.com/office/word/2010/wordprocessingShape" mc:Ignorable="w14 w15 w16se w16cid w16 w16cex w16sdtdh wp14">
-  <w:comment w:id="0" w:author="Brian Buma" w:date="2021-10-12T11:04:00Z" w:initials="BB">
-    <w:p>
-      <w:pPr>
-        <w:pStyle w:val="CommentText"/>
-      </w:pPr>
-      <w:r>
-        <w:rPr>
-          <w:rStyle w:val="CommentReference"/>
-        </w:rPr>
-        <w:annotationRef/>
-      </w:r>
-      <w:r>
-        <w:t xml:space="preserve">This is a good one, surprising it only has two references.  I hope folks have read it.   </w:t>
-      </w:r>
-    </w:p>
-  </w:comment>
-  <w:comment w:id="1" w:author="Brian Buma" w:date="2021-10-12T11:14:00Z" w:initials="BB">
-    <w:p>
-      <w:pPr>
-        <w:pStyle w:val="CommentText"/>
-      </w:pPr>
-      <w:r>
-        <w:rPr>
-          <w:rStyle w:val="CommentReference"/>
-        </w:rPr>
-        <w:annotationRef/>
-      </w:r>
-      <w:r>
-        <w:t>I’d suggest being a bit more structured if the target is a journal dissemination route.</w:t>
-      </w:r>
-    </w:p>
-    <w:p>
-      <w:pPr>
-        <w:pStyle w:val="CommentText"/>
-      </w:pPr>
-    </w:p>
-    <w:p>
-      <w:pPr>
-        <w:pStyle w:val="CommentText"/>
-      </w:pPr>
-      <w:r>
-        <w:t>Pre-fieldwork planning, during fieldwork activities, and post-fieldwork consolidation, perhaps, with subheadings for physical hazards and interpersonal challenges (and perhaps more, that’s just a suggestion).</w:t>
-      </w:r>
-    </w:p>
-  </w:comment>
-  <w:comment w:id="2" w:author="Hayes, Katherine" w:date="2021-12-06T18:01:00Z" w:initials="HK">
-    <w:p>
-      <w:pPr>
-        <w:pStyle w:val="CommentText"/>
-      </w:pPr>
-      <w:r>
-        <w:rPr>
-          <w:rStyle w:val="CommentReference"/>
-        </w:rPr>
-        <w:annotationRef/>
-      </w:r>
-      <w:r>
-        <w:t>Some thoughts from meeting with Phoebe Cook (12/6)</w:t>
-      </w:r>
-    </w:p>
-    <w:p>
-      <w:pPr>
-        <w:pStyle w:val="CommentText"/>
-      </w:pPr>
-    </w:p>
-    <w:p>
-      <w:pPr>
-        <w:pStyle w:val="CommentText"/>
-      </w:pPr>
-      <w:r>
-        <w:t>- emphasize importance of field experience for undergraduates</w:t>
-      </w:r>
-    </w:p>
-    <w:p>
-      <w:pPr>
-        <w:pStyle w:val="CommentText"/>
-      </w:pPr>
-      <w:r>
-        <w:t>-lots of existing resources to pull from for title 9 stuff</w:t>
-      </w:r>
-    </w:p>
-    <w:p>
-      <w:pPr>
-        <w:pStyle w:val="CommentText"/>
-      </w:pPr>
-      <w:r>
-        <w:t>- encourage grad students to put field training on CV</w:t>
-      </w:r>
-    </w:p>
-    <w:p>
-      <w:pPr>
-        <w:pStyle w:val="CommentText"/>
-      </w:pPr>
-      <w:r>
-        <w:t>- funding for training for field? I.e., can departments, orgs, labs cover first aid/wilderness/</w:t>
-      </w:r>
-      <w:proofErr w:type="spellStart"/>
-      <w:r>
-        <w:t>etc</w:t>
-      </w:r>
-      <w:proofErr w:type="spellEnd"/>
-      <w:r>
-        <w:t xml:space="preserve"> training</w:t>
-      </w:r>
-    </w:p>
-    <w:p>
-      <w:pPr>
-        <w:pStyle w:val="CommentText"/>
-      </w:pPr>
-      <w:r>
-        <w:t xml:space="preserve">- their lab has specific email they send around </w:t>
-      </w:r>
-      <w:proofErr w:type="gramStart"/>
-      <w:r>
-        <w:t>that details</w:t>
-      </w:r>
-      <w:proofErr w:type="gramEnd"/>
-      <w:r>
-        <w:t xml:space="preserve"> what the work will be like (i.e., explains what rain pants are). They distribute it after the interview process but before REU/</w:t>
-      </w:r>
-      <w:proofErr w:type="spellStart"/>
-      <w:r>
-        <w:t>etc</w:t>
-      </w:r>
-      <w:proofErr w:type="spellEnd"/>
-      <w:r>
-        <w:t xml:space="preserve"> are hired (</w:t>
-      </w:r>
-      <w:r>
-        <w:t>acts as a “are you sure you want to do this”, but doesn’t exclude based on experience)</w:t>
-      </w:r>
-    </w:p>
-    <w:p>
-      <w:pPr>
-        <w:pStyle w:val="CommentText"/>
-      </w:pPr>
-      <w:r>
-        <w:t xml:space="preserve">- how is leading fieldwork well </w:t>
-      </w:r>
-      <w:proofErr w:type="spellStart"/>
-      <w:r>
-        <w:t>rewared</w:t>
-      </w:r>
-      <w:proofErr w:type="spellEnd"/>
-      <w:r>
-        <w:t>? I.e., does it make it on letters of rec, etc. How is leading fieldwork poorly disciplined?</w:t>
-      </w:r>
-    </w:p>
-  </w:comment>
-  <w:comment w:id="3" w:author="Hayes, Katherine" w:date="2022-01-07T10:15:00Z" w:initials="HK">
-    <w:p>
-      <w:pPr>
-        <w:pStyle w:val="CommentText"/>
-      </w:pPr>
-      <w:r>
-        <w:rPr>
-          <w:rStyle w:val="CommentReference"/>
-        </w:rPr>
-        <w:annotationRef/>
-      </w:r>
-      <w:r>
-        <w:t xml:space="preserve">@ </w:t>
-      </w:r>
-      <w:proofErr w:type="gramStart"/>
-      <w:r>
-        <w:t>everyone</w:t>
-      </w:r>
-      <w:proofErr w:type="gramEnd"/>
-      <w:r>
-        <w:t xml:space="preserve"> – if you sent to any other listservs, please add!</w:t>
-      </w:r>
-    </w:p>
-  </w:comment>
-  <w:comment w:id="4" w:author="Hayes, Katherine" w:date="2022-01-07T10:27:00Z" w:initials="HK">
-    <w:p>
-      <w:pPr>
-        <w:pStyle w:val="CommentText"/>
-      </w:pPr>
-      <w:r>
-        <w:rPr>
-          <w:rStyle w:val="CommentReference"/>
-        </w:rPr>
-        <w:annotationRef/>
-      </w:r>
-      <w:r>
-        <w:rPr>
-          <w:rStyle w:val="CommentReference"/>
-        </w:rPr>
-        <w:t xml:space="preserve">Using bins of 5 </w:t>
-      </w:r>
-      <w:proofErr w:type="gramStart"/>
-      <w:r>
-        <w:rPr>
-          <w:rStyle w:val="CommentReference"/>
-        </w:rPr>
-        <w:t>years, since</w:t>
-      </w:r>
-      <w:proofErr w:type="gramEnd"/>
-      <w:r>
-        <w:rPr>
-          <w:rStyle w:val="CommentReference"/>
-        </w:rPr>
-        <w:t xml:space="preserve"> that seemed intuitive. Open to changing</w:t>
-      </w:r>
-    </w:p>
-  </w:comment>
-</w:comments>
-</file>
-
-<file path=word/commentsExtended.xml><?xml version="1.0" encoding="utf-8"?>
-<w15:commentsEx xmlns:wpc="http://schemas.microsoft.com/office/word/2010/wordprocessingCanvas" xmlns:cx="http://schemas.microsoft.com/office/drawing/2014/chartex" xmlns:cx1="http://schemas.microsoft.com/office/drawing/2015/9/8/chartex" xmlns:cx2="http://schemas.microsoft.com/office/drawing/2015/10/21/chartex" xmlns:cx3="http://schemas.microsoft.com/office/drawing/2016/5/9/chartex" xmlns:cx4="http://schemas.microsoft.com/office/drawing/2016/5/10/chartex" xmlns:cx5="http://schemas.microsoft.com/office/drawing/2016/5/11/chartex" xmlns:cx6="http://schemas.microsoft.com/office/drawing/2016/5/12/chartex" xmlns:cx7="http://schemas.microsoft.com/office/drawing/2016/5/13/chartex" xmlns:cx8="http://schemas.microsoft.com/office/drawing/2016/5/14/chartex" xmlns:mc="http://schemas.openxmlformats.org/markup-compatibility/2006" xmlns:aink="http://schemas.microsoft.com/office/drawing/2016/ink" xmlns:am3d="http://schemas.microsoft.com/office/drawing/2017/model3d" xmlns:o="urn:schemas-microsoft-com:office:office" xmlns:r="http://schemas.openxmlformats.org/officeDocument/2006/relationships" xmlns:m="http://schemas.openxmlformats.org/officeDocument/2006/math" xmlns:v="urn:schemas-microsoft-com:vml" xmlns:wp14="http://schemas.microsoft.com/office/word/2010/wordprocessingDrawing" xmlns:wp="http://schemas.openxmlformats.org/drawingml/2006/wordprocessingDrawing" xmlns:w10="urn:schemas-microsoft-com:office:word" xmlns:w="http://schemas.openxmlformats.org/wordprocessingml/2006/main" xmlns:w14="http://schemas.microsoft.com/office/word/2010/wordml" xmlns:w15="http://schemas.microsoft.com/office/word/2012/wordml" xmlns:w16cex="http://schemas.microsoft.com/office/word/2018/wordml/cex" xmlns:w16cid="http://schemas.microsoft.com/office/word/2016/wordml/cid" xmlns:w16="http://schemas.microsoft.com/office/word/2018/wordml" xmlns:w16sdtdh="http://schemas.microsoft.com/office/word/2020/wordml/sdtdatahash" xmlns:w16se="http://schemas.microsoft.com/office/word/2015/wordml/symex" xmlns:wpg="http://schemas.microsoft.com/office/word/2010/wordprocessingGroup" xmlns:wpi="http://schemas.microsoft.com/office/word/2010/wordprocessingInk" xmlns:wne="http://schemas.microsoft.com/office/word/2006/wordml" xmlns:wps="http://schemas.microsoft.com/office/word/2010/wordprocessingShape" mc:Ignorable="w14 w15 w16se w16cid w16 w16cex w16sdtdh wp14">
-  <w15:commentEx w15:paraId="57E45EA6" w15:done="0"/>
-  <w15:commentEx w15:paraId="567367CD" w15:done="0"/>
-  <w15:commentEx w15:paraId="35230030" w15:done="0"/>
-  <w15:commentEx w15:paraId="23EA4B48" w15:done="0"/>
-  <w15:commentEx w15:paraId="3AB77B51" w15:done="0"/>
-</w15:commentsEx>
-</file>
-
-<file path=word/commentsExtensible.xml><?xml version="1.0" encoding="utf-8"?>
-<w16cex:commentsExtensible xmlns:wpc="http://schemas.microsoft.com/office/word/2010/wordprocessingCanvas" xmlns:cx="http://schemas.microsoft.com/office/drawing/2014/chartex" xmlns:cx1="http://schemas.microsoft.com/office/drawing/2015/9/8/chartex" xmlns:cx2="http://schemas.microsoft.com/office/drawing/2015/10/21/chartex" xmlns:cx3="http://schemas.microsoft.com/office/drawing/2016/5/9/chartex" xmlns:cx4="http://schemas.microsoft.com/office/drawing/2016/5/10/chartex" xmlns:cx5="http://schemas.microsoft.com/office/drawing/2016/5/11/chartex" xmlns:cx6="http://schemas.microsoft.com/office/drawing/2016/5/12/chartex" xmlns:cx7="http://schemas.microsoft.com/office/drawing/2016/5/13/chartex" xmlns:cx8="http://schemas.microsoft.com/office/drawing/2016/5/14/chartex" xmlns:mc="http://schemas.openxmlformats.org/markup-compatibility/2006" xmlns:aink="http://schemas.microsoft.com/office/drawing/2016/ink" xmlns:am3d="http://schemas.microsoft.com/office/drawing/2017/model3d" xmlns:o="urn:schemas-microsoft-com:office:office" xmlns:r="http://schemas.openxmlformats.org/officeDocument/2006/relationships" xmlns:m="http://schemas.openxmlformats.org/officeDocument/2006/math" xmlns:v="urn:schemas-microsoft-com:vml" xmlns:wp14="http://schemas.microsoft.com/office/word/2010/wordprocessingDrawing" xmlns:wp="http://schemas.openxmlformats.org/drawingml/2006/wordprocessingDrawing" xmlns:w10="urn:schemas-microsoft-com:office:word" xmlns:w="http://schemas.openxmlformats.org/wordprocessingml/2006/main" xmlns:w14="http://schemas.microsoft.com/office/word/2010/wordml" xmlns:w15="http://schemas.microsoft.com/office/word/2012/wordml" xmlns:w16cex="http://schemas.microsoft.com/office/word/2018/wordml/cex" xmlns:w16cid="http://schemas.microsoft.com/office/word/2016/wordml/cid" xmlns:w16="http://schemas.microsoft.com/office/word/2018/wordml" xmlns:w16sdtdh="http://schemas.microsoft.com/office/word/2020/wordml/sdtdatahash" xmlns:w16se="http://schemas.microsoft.com/office/word/2015/wordml/symex" xmlns:wpg="http://schemas.microsoft.com/office/word/2010/wordprocessingGroup" xmlns:wpi="http://schemas.microsoft.com/office/word/2010/wordprocessingInk" xmlns:wne="http://schemas.microsoft.com/office/word/2006/wordml" xmlns:wps="http://schemas.microsoft.com/office/word/2010/wordprocessingShape" mc:Ignorable="w14 w15 w16se w16cid w16 w16cex w16sdtdh wp14">
-  <w16cex:commentExtensible w16cex:durableId="250FEA36" w16cex:dateUtc="2021-10-12T17:04:00Z"/>
-  <w16cex:commentExtensible w16cex:durableId="250FECAB" w16cex:dateUtc="2021-10-12T17:14:00Z"/>
-  <w16cex:commentExtensible w16cex:durableId="2558CE7E" w16cex:dateUtc="2021-12-07T01:01:00Z"/>
-  <w16cex:commentExtensible w16cex:durableId="2582913F" w16cex:dateUtc="2022-01-07T17:15:00Z"/>
-  <w16cex:commentExtensible w16cex:durableId="25829425" w16cex:dateUtc="2022-01-07T17:27:00Z"/>
-</w16cex:commentsExtensible>
-</file>
-
-<file path=word/commentsIds.xml><?xml version="1.0" encoding="utf-8"?>
-<w16cid:commentsIds xmlns:wpc="http://schemas.microsoft.com/office/word/2010/wordprocessingCanvas" xmlns:cx="http://schemas.microsoft.com/office/drawing/2014/chartex" xmlns:cx1="http://schemas.microsoft.com/office/drawing/2015/9/8/chartex" xmlns:cx2="http://schemas.microsoft.com/office/drawing/2015/10/21/chartex" xmlns:cx3="http://schemas.microsoft.com/office/drawing/2016/5/9/chartex" xmlns:cx4="http://schemas.microsoft.com/office/drawing/2016/5/10/chartex" xmlns:cx5="http://schemas.microsoft.com/office/drawing/2016/5/11/chartex" xmlns:cx6="http://schemas.microsoft.com/office/drawing/2016/5/12/chartex" xmlns:cx7="http://schemas.microsoft.com/office/drawing/2016/5/13/chartex" xmlns:cx8="http://schemas.microsoft.com/office/drawing/2016/5/14/chartex" xmlns:mc="http://schemas.openxmlformats.org/markup-compatibility/2006" xmlns:aink="http://schemas.microsoft.com/office/drawing/2016/ink" xmlns:am3d="http://schemas.microsoft.com/office/drawing/2017/model3d" xmlns:o="urn:schemas-microsoft-com:office:office" xmlns:r="http://schemas.openxmlformats.org/officeDocument/2006/relationships" xmlns:m="http://schemas.openxmlformats.org/officeDocument/2006/math" xmlns:v="urn:schemas-microsoft-com:vml" xmlns:wp14="http://schemas.microsoft.com/office/word/2010/wordprocessingDrawing" xmlns:wp="http://schemas.openxmlformats.org/drawingml/2006/wordprocessingDrawing" xmlns:w10="urn:schemas-microsoft-com:office:word" xmlns:w="http://schemas.openxmlformats.org/wordprocessingml/2006/main" xmlns:w14="http://schemas.microsoft.com/office/word/2010/wordml" xmlns:w15="http://schemas.microsoft.com/office/word/2012/wordml" xmlns:w16cex="http://schemas.microsoft.com/office/word/2018/wordml/cex" xmlns:w16cid="http://schemas.microsoft.com/office/word/2016/wordml/cid" xmlns:w16="http://schemas.microsoft.com/office/word/2018/wordml" xmlns:w16sdtdh="http://schemas.microsoft.com/office/word/2020/wordml/sdtdatahash" xmlns:w16se="http://schemas.microsoft.com/office/word/2015/wordml/symex" xmlns:wpg="http://schemas.microsoft.com/office/word/2010/wordprocessingGroup" xmlns:wpi="http://schemas.microsoft.com/office/word/2010/wordprocessingInk" xmlns:wne="http://schemas.microsoft.com/office/word/2006/wordml" xmlns:wps="http://schemas.microsoft.com/office/word/2010/wordprocessingShape" mc:Ignorable="w14 w15 w16se w16cid w16 w16cex w16sdtdh wp14">
-  <w16cid:commentId w16cid:paraId="57E45EA6" w16cid:durableId="250FEA36"/>
-  <w16cid:commentId w16cid:paraId="567367CD" w16cid:durableId="250FECAB"/>
-  <w16cid:commentId w16cid:paraId="35230030" w16cid:durableId="2558CE7E"/>
-  <w16cid:commentId w16cid:paraId="23EA4B48" w16cid:durableId="2582913F"/>
-  <w16cid:commentId w16cid:paraId="3AB77B51" w16cid:durableId="25829425"/>
-</w16cid:commentsIds>
-</file>
-
 <file path=word/numbering.xml><?xml version="1.0" encoding="utf-8"?>
 <w:numbering xmlns:wpc="http://schemas.microsoft.com/office/word/2010/wordprocessingCanvas" xmlns:cx="http://schemas.microsoft.com/office/drawing/2014/chartex" xmlns:cx1="http://schemas.microsoft.com/office/drawing/2015/9/8/chartex" xmlns:cx2="http://schemas.microsoft.com/office/drawing/2015/10/21/chartex" xmlns:cx3="http://schemas.microsoft.com/office/drawing/2016/5/9/chartex" xmlns:cx4="http://schemas.microsoft.com/office/drawing/2016/5/10/chartex" xmlns:cx5="http://schemas.microsoft.com/office/drawing/2016/5/11/chartex" xmlns:cx6="http://schemas.microsoft.com/office/drawing/2016/5/12/chartex" xmlns:cx7="http://schemas.microsoft.com/office/drawing/2016/5/13/chartex" xmlns:cx8="http://schemas.microsoft.com/office/drawing/2016/5/14/chartex" xmlns:mc="http://schemas.openxmlformats.org/markup-compatibility/2006" xmlns:aink="http://schemas.microsoft.com/office/drawing/2016/ink" xmlns:am3d="http://schemas.microsoft.com/office/drawing/2017/model3d" xmlns:o="urn:schemas-microsoft-com:office:office" xmlns:r="http://schemas.openxmlformats.org/officeDocument/2006/relationships" xmlns:m="http://schemas.openxmlformats.org/officeDocument/2006/math" xmlns:v="urn:schemas-microsoft-com:vml" xmlns:wp14="http://schemas.microsoft.com/office/word/2010/wordprocessingDrawing" xmlns:wp="http://schemas.openxmlformats.org/drawingml/2006/wordprocessingDrawing" xmlns:w10="urn:schemas-microsoft-com:office:word" xmlns:w="http://schemas.openxmlformats.org/wordprocessingml/2006/main" xmlns:w14="http://schemas.microsoft.com/office/word/2010/wordml" xmlns:w15="http://schemas.microsoft.com/office/word/2012/wordml" xmlns:w16cex="http://schemas.microsoft.com/office/word/2018/wordml/cex" xmlns:w16cid="http://schemas.microsoft.com/office/word/2016/wordml/cid" xmlns:w16="http://schemas.microsoft.com/office/word/2018/wordml" xmlns:w16sdtdh="http://schemas.microsoft.com/office/word/2020/wordml/sdtdatahash" xmlns:w16se="http://schemas.microsoft.com/office/word/2015/wordml/symex" xmlns:wpg="http://schemas.microsoft.com/office/word/2010/wordprocessingGroup" xmlns:wpi="http://schemas.microsoft.com/office/word/2010/wordprocessingInk" xmlns:wne="http://schemas.microsoft.com/office/word/2006/wordml" xmlns:wps="http://schemas.microsoft.com/office/word/2010/wordprocessingShape" mc:Ignorable="w14 w15 w16se w16cid w16 w16cex w16sdtdh wp14">
   <w:abstractNum w:abstractNumId="0" w15:restartNumberingAfterBreak="0">
+    <w:nsid w:val="00527D61"/>
+    <w:multiLevelType w:val="multilevel"/>
+    <w:tmpl w:val="7CBCCA9E"/>
+    <w:lvl w:ilvl="0">
+      <w:start w:val="1"/>
+      <w:numFmt w:val="bullet"/>
+      <w:lvlText w:val="●"/>
+      <w:lvlJc w:val="left"/>
+      <w:pPr>
+        <w:ind w:left="720" w:hanging="360"/>
+      </w:pPr>
+      <w:rPr>
+        <w:rFonts w:ascii="Noto Sans Symbols" w:eastAsia="Noto Sans Symbols" w:hAnsi="Noto Sans Symbols" w:cs="Noto Sans Symbols"/>
+      </w:rPr>
+    </w:lvl>
+    <w:lvl w:ilvl="1">
+      <w:start w:val="1"/>
+      <w:numFmt w:val="bullet"/>
+      <w:lvlText w:val="o"/>
+      <w:lvlJc w:val="left"/>
+      <w:pPr>
+        <w:ind w:left="1440" w:hanging="360"/>
+      </w:pPr>
+      <w:rPr>
+        <w:rFonts w:ascii="Courier New" w:eastAsia="Courier New" w:hAnsi="Courier New" w:cs="Courier New"/>
+      </w:rPr>
+    </w:lvl>
+    <w:lvl w:ilvl="2">
+      <w:start w:val="1"/>
+      <w:numFmt w:val="bullet"/>
+      <w:lvlText w:val="▪"/>
+      <w:lvlJc w:val="left"/>
+      <w:pPr>
+        <w:ind w:left="2160" w:hanging="360"/>
+      </w:pPr>
+      <w:rPr>
+        <w:rFonts w:ascii="Noto Sans Symbols" w:eastAsia="Noto Sans Symbols" w:hAnsi="Noto Sans Symbols" w:cs="Noto Sans Symbols"/>
+      </w:rPr>
+    </w:lvl>
+    <w:lvl w:ilvl="3">
+      <w:start w:val="1"/>
+      <w:numFmt w:val="bullet"/>
+      <w:lvlText w:val="●"/>
+      <w:lvlJc w:val="left"/>
+      <w:pPr>
+        <w:ind w:left="2880" w:hanging="360"/>
+      </w:pPr>
+      <w:rPr>
+        <w:rFonts w:ascii="Noto Sans Symbols" w:eastAsia="Noto Sans Symbols" w:hAnsi="Noto Sans Symbols" w:cs="Noto Sans Symbols"/>
+      </w:rPr>
+    </w:lvl>
+    <w:lvl w:ilvl="4">
+      <w:start w:val="1"/>
+      <w:numFmt w:val="bullet"/>
+      <w:lvlText w:val="o"/>
+      <w:lvlJc w:val="left"/>
+      <w:pPr>
+        <w:ind w:left="3600" w:hanging="360"/>
+      </w:pPr>
+      <w:rPr>
+        <w:rFonts w:ascii="Courier New" w:eastAsia="Courier New" w:hAnsi="Courier New" w:cs="Courier New"/>
+      </w:rPr>
+    </w:lvl>
+    <w:lvl w:ilvl="5">
+      <w:start w:val="1"/>
+      <w:numFmt w:val="bullet"/>
+      <w:lvlText w:val="▪"/>
+      <w:lvlJc w:val="left"/>
+      <w:pPr>
+        <w:ind w:left="4320" w:hanging="360"/>
+      </w:pPr>
+      <w:rPr>
+        <w:rFonts w:ascii="Noto Sans Symbols" w:eastAsia="Noto Sans Symbols" w:hAnsi="Noto Sans Symbols" w:cs="Noto Sans Symbols"/>
+      </w:rPr>
+    </w:lvl>
+    <w:lvl w:ilvl="6">
+      <w:start w:val="1"/>
+      <w:numFmt w:val="bullet"/>
+      <w:lvlText w:val="●"/>
+      <w:lvlJc w:val="left"/>
+      <w:pPr>
+        <w:ind w:left="5040" w:hanging="360"/>
+      </w:pPr>
+      <w:rPr>
+        <w:rFonts w:ascii="Noto Sans Symbols" w:eastAsia="Noto Sans Symbols" w:hAnsi="Noto Sans Symbols" w:cs="Noto Sans Symbols"/>
+      </w:rPr>
+    </w:lvl>
+    <w:lvl w:ilvl="7">
+      <w:start w:val="1"/>
+      <w:numFmt w:val="bullet"/>
+      <w:lvlText w:val="o"/>
+      <w:lvlJc w:val="left"/>
+      <w:pPr>
+        <w:ind w:left="5760" w:hanging="360"/>
+      </w:pPr>
+      <w:rPr>
+        <w:rFonts w:ascii="Courier New" w:eastAsia="Courier New" w:hAnsi="Courier New" w:cs="Courier New"/>
+      </w:rPr>
+    </w:lvl>
+    <w:lvl w:ilvl="8">
+      <w:start w:val="1"/>
+      <w:numFmt w:val="bullet"/>
+      <w:lvlText w:val="▪"/>
+      <w:lvlJc w:val="left"/>
+      <w:pPr>
+        <w:ind w:left="6480" w:hanging="360"/>
+      </w:pPr>
+      <w:rPr>
+        <w:rFonts w:ascii="Noto Sans Symbols" w:eastAsia="Noto Sans Symbols" w:hAnsi="Noto Sans Symbols" w:cs="Noto Sans Symbols"/>
+      </w:rPr>
+    </w:lvl>
+  </w:abstractNum>
+  <w:abstractNum w:abstractNumId="1" w15:restartNumberingAfterBreak="0">
     <w:nsid w:val="3B557456"/>
     <w:multiLevelType w:val="hybridMultilevel"/>
     <w:tmpl w:val="9FF62054"/>
@@ -2308,7 +3868,7 @@
       </w:rPr>
     </w:lvl>
   </w:abstractNum>
-  <w:abstractNum w:abstractNumId="1" w15:restartNumberingAfterBreak="0">
+  <w:abstractNum w:abstractNumId="2" w15:restartNumberingAfterBreak="0">
     <w:nsid w:val="51D471DA"/>
     <w:multiLevelType w:val="hybridMultilevel"/>
     <w:tmpl w:val="13E0E178"/>
@@ -2421,7 +3981,7 @@
       </w:rPr>
     </w:lvl>
   </w:abstractNum>
-  <w:abstractNum w:abstractNumId="2" w15:restartNumberingAfterBreak="0">
+  <w:abstractNum w:abstractNumId="3" w15:restartNumberingAfterBreak="0">
     <w:nsid w:val="581318B4"/>
     <w:multiLevelType w:val="hybridMultilevel"/>
     <w:tmpl w:val="0756D06A"/>
@@ -2511,26 +4071,18 @@
     </w:lvl>
   </w:abstractNum>
   <w:num w:numId="1">
+    <w:abstractNumId w:val="2"/>
+  </w:num>
+  <w:num w:numId="2">
     <w:abstractNumId w:val="1"/>
   </w:num>
-  <w:num w:numId="2">
+  <w:num w:numId="3">
+    <w:abstractNumId w:val="3"/>
+  </w:num>
+  <w:num w:numId="4">
     <w:abstractNumId w:val="0"/>
   </w:num>
-  <w:num w:numId="3">
-    <w:abstractNumId w:val="2"/>
-  </w:num>
 </w:numbering>
-</file>
-
-<file path=word/people.xml><?xml version="1.0" encoding="utf-8"?>
-<w15:people xmlns:wpc="http://schemas.microsoft.com/office/word/2010/wordprocessingCanvas" xmlns:cx="http://schemas.microsoft.com/office/drawing/2014/chartex" xmlns:cx1="http://schemas.microsoft.com/office/drawing/2015/9/8/chartex" xmlns:cx2="http://schemas.microsoft.com/office/drawing/2015/10/21/chartex" xmlns:cx3="http://schemas.microsoft.com/office/drawing/2016/5/9/chartex" xmlns:cx4="http://schemas.microsoft.com/office/drawing/2016/5/10/chartex" xmlns:cx5="http://schemas.microsoft.com/office/drawing/2016/5/11/chartex" xmlns:cx6="http://schemas.microsoft.com/office/drawing/2016/5/12/chartex" xmlns:cx7="http://schemas.microsoft.com/office/drawing/2016/5/13/chartex" xmlns:cx8="http://schemas.microsoft.com/office/drawing/2016/5/14/chartex" xmlns:mc="http://schemas.openxmlformats.org/markup-compatibility/2006" xmlns:aink="http://schemas.microsoft.com/office/drawing/2016/ink" xmlns:am3d="http://schemas.microsoft.com/office/drawing/2017/model3d" xmlns:o="urn:schemas-microsoft-com:office:office" xmlns:r="http://schemas.openxmlformats.org/officeDocument/2006/relationships" xmlns:m="http://schemas.openxmlformats.org/officeDocument/2006/math" xmlns:v="urn:schemas-microsoft-com:vml" xmlns:wp14="http://schemas.microsoft.com/office/word/2010/wordprocessingDrawing" xmlns:wp="http://schemas.openxmlformats.org/drawingml/2006/wordprocessingDrawing" xmlns:w10="urn:schemas-microsoft-com:office:word" xmlns:w="http://schemas.openxmlformats.org/wordprocessingml/2006/main" xmlns:w14="http://schemas.microsoft.com/office/word/2010/wordml" xmlns:w15="http://schemas.microsoft.com/office/word/2012/wordml" xmlns:w16cex="http://schemas.microsoft.com/office/word/2018/wordml/cex" xmlns:w16cid="http://schemas.microsoft.com/office/word/2016/wordml/cid" xmlns:w16="http://schemas.microsoft.com/office/word/2018/wordml" xmlns:w16sdtdh="http://schemas.microsoft.com/office/word/2020/wordml/sdtdatahash" xmlns:w16se="http://schemas.microsoft.com/office/word/2015/wordml/symex" xmlns:wpg="http://schemas.microsoft.com/office/word/2010/wordprocessingGroup" xmlns:wpi="http://schemas.microsoft.com/office/word/2010/wordprocessingInk" xmlns:wne="http://schemas.microsoft.com/office/word/2006/wordml" xmlns:wps="http://schemas.microsoft.com/office/word/2010/wordprocessingShape" mc:Ignorable="w14 w15 w16se w16cid w16 w16cex w16sdtdh wp14">
-  <w15:person w15:author="Brian Buma">
-    <w15:presenceInfo w15:providerId="Windows Live" w15:userId="1304c90f19ec6a98"/>
-  </w15:person>
-  <w15:person w15:author="Hayes, Katherine">
-    <w15:presenceInfo w15:providerId="AD" w15:userId="S::katherine.hayes@ucdenver.edu::962db613-048c-421d-a760-f8190cdc76d3"/>
-  </w15:person>
-</w15:people>
 </file>
 
 <file path=word/styles.xml><?xml version="1.0" encoding="utf-8"?>
@@ -2979,6 +4531,7 @@
   <w:style w:type="character" w:default="1" w:styleId="DefaultParagraphFont">
     <w:name w:val="Default Paragraph Font"/>
     <w:uiPriority w:val="1"/>
+    <w:semiHidden/>
     <w:unhideWhenUsed/>
   </w:style>
   <w:style w:type="table" w:default="1" w:styleId="TableNormal">
@@ -3157,6 +4710,22 @@
       <w:color w:val="954F72" w:themeColor="followedHyperlink"/>
       <w:u w:val="single"/>
     </w:rPr>
+  </w:style>
+  <w:style w:type="table" w:styleId="TableGrid">
+    <w:name w:val="Table Grid"/>
+    <w:basedOn w:val="TableNormal"/>
+    <w:uiPriority w:val="39"/>
+    <w:rsid w:val="009F6CFE"/>
+    <w:tblPr>
+      <w:tblBorders>
+        <w:top w:val="single" w:sz="4" w:space="0" w:color="auto"/>
+        <w:left w:val="single" w:sz="4" w:space="0" w:color="auto"/>
+        <w:bottom w:val="single" w:sz="4" w:space="0" w:color="auto"/>
+        <w:right w:val="single" w:sz="4" w:space="0" w:color="auto"/>
+        <w:insideH w:val="single" w:sz="4" w:space="0" w:color="auto"/>
+        <w:insideV w:val="single" w:sz="4" w:space="0" w:color="auto"/>
+      </w:tblBorders>
+    </w:tblPr>
   </w:style>
 </w:styles>
 </file>

</xml_diff>